<commit_message>
add and update docs
</commit_message>
<xml_diff>
--- a/doc/Log.docx
+++ b/doc/Log.docx
@@ -1754,7 +1754,7 @@
               <w:cnfStyle w:val="000000100000" w:firstRow="0" w:lastRow="0" w:firstColumn="0" w:lastColumn="0" w:oddVBand="0" w:evenVBand="0" w:oddHBand="1" w:evenHBand="0" w:firstRowFirstColumn="0" w:firstRowLastColumn="0" w:lastRowFirstColumn="0" w:lastRowLastColumn="0"/>
             </w:pPr>
             <w:r>
-              <w:t>Android App</w:t>
+              <w:t>Client</w:t>
             </w:r>
           </w:p>
         </w:tc>
@@ -2026,25 +2026,257 @@
           </w:tcPr>
           <w:p>
             <w:r>
-              <w:t>0</w:t>
+              <w:t>05.02.2021</w:t>
             </w:r>
+          </w:p>
+        </w:tc>
+        <w:tc>
+          <w:tcPr>
+            <w:tcW w:w="2552" w:type="dxa"/>
+          </w:tcPr>
+          <w:p>
+            <w:pPr>
+              <w:jc w:val="center"/>
+              <w:cnfStyle w:val="000000000000" w:firstRow="0" w:lastRow="0" w:firstColumn="0" w:lastColumn="0" w:oddVBand="0" w:evenVBand="0" w:oddHBand="0" w:evenHBand="0" w:firstRowFirstColumn="0" w:firstRowLastColumn="0" w:lastRowFirstColumn="0" w:lastRowLastColumn="0"/>
+            </w:pPr>
             <w:r>
-              <w:t>5</w:t>
+              <w:rPr>
+                <w:noProof/>
+              </w:rPr>
+              <mc:AlternateContent>
+                <mc:Choice Requires="wps">
+                  <w:drawing>
+                    <wp:inline distT="0" distB="0" distL="0" distR="0" wp14:anchorId="4CAF730D" wp14:editId="01DDA806">
+                      <wp:extent cx="1209675" cy="295275"/>
+                      <wp:effectExtent l="0" t="0" r="28575" b="28575"/>
+                      <wp:docPr id="14" name="Rechteck: abgerundete Ecken 14"/>
+                      <wp:cNvGraphicFramePr/>
+                      <a:graphic xmlns:a="http://schemas.openxmlformats.org/drawingml/2006/main">
+                        <a:graphicData uri="http://schemas.microsoft.com/office/word/2010/wordprocessingShape">
+                          <wps:wsp>
+                            <wps:cNvSpPr/>
+                            <wps:spPr>
+                              <a:xfrm>
+                                <a:off x="0" y="0"/>
+                                <a:ext cx="1209675" cy="295275"/>
+                              </a:xfrm>
+                              <a:prstGeom prst="roundRect">
+                                <a:avLst/>
+                              </a:prstGeom>
+                              <a:solidFill>
+                                <a:schemeClr val="accent2">
+                                  <a:lumMod val="60000"/>
+                                  <a:lumOff val="40000"/>
+                                </a:schemeClr>
+                              </a:solidFill>
+                            </wps:spPr>
+                            <wps:style>
+                              <a:lnRef idx="2">
+                                <a:schemeClr val="accent1">
+                                  <a:shade val="50000"/>
+                                </a:schemeClr>
+                              </a:lnRef>
+                              <a:fillRef idx="1">
+                                <a:schemeClr val="accent1"/>
+                              </a:fillRef>
+                              <a:effectRef idx="0">
+                                <a:schemeClr val="accent1"/>
+                              </a:effectRef>
+                              <a:fontRef idx="minor">
+                                <a:schemeClr val="lt1"/>
+                              </a:fontRef>
+                            </wps:style>
+                            <wps:txbx>
+                              <w:txbxContent>
+                                <w:p>
+                                  <w:pPr>
+                                    <w:jc w:val="center"/>
+                                    <w:rPr>
+                                      <w:color w:val="000000" w:themeColor="text1"/>
+                                    </w:rPr>
+                                  </w:pPr>
+                                  <w:r>
+                                    <w:rPr>
+                                      <w:color w:val="000000" w:themeColor="text1"/>
+                                    </w:rPr>
+                                    <w:t>R</w:t>
+                                  </w:r>
+                                  <w:r>
+                                    <w:rPr>
+                                      <w:color w:val="000000" w:themeColor="text1"/>
+                                    </w:rPr>
+                                    <w:t>equirements</w:t>
+                                  </w:r>
+                                </w:p>
+                              </w:txbxContent>
+                            </wps:txbx>
+                            <wps:bodyPr rot="0" spcFirstLastPara="0" vertOverflow="overflow" horzOverflow="overflow" vert="horz" wrap="square" lIns="91440" tIns="45720" rIns="91440" bIns="45720" numCol="1" spcCol="0" rtlCol="0" fromWordArt="0" anchor="ctr" anchorCtr="0" forceAA="0" compatLnSpc="1">
+                              <a:prstTxWarp prst="textNoShape">
+                                <a:avLst/>
+                              </a:prstTxWarp>
+                              <a:noAutofit/>
+                            </wps:bodyPr>
+                          </wps:wsp>
+                        </a:graphicData>
+                      </a:graphic>
+                    </wp:inline>
+                  </w:drawing>
+                </mc:Choice>
+                <mc:Fallback>
+                  <w:pict>
+                    <v:roundrect w14:anchorId="4CAF730D" id="Rechteck: abgerundete Ecken 14" o:spid="_x0000_s1041" style="width:95.25pt;height:23.25pt;visibility:visible;mso-wrap-style:square;mso-left-percent:-10001;mso-top-percent:-10001;mso-position-horizontal:absolute;mso-position-horizontal-relative:char;mso-position-vertical:absolute;mso-position-vertical-relative:line;mso-left-percent:-10001;mso-top-percent:-10001;v-text-anchor:middle" arcsize="10923f" o:gfxdata="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" fillcolor="#f4b083 [1941]" strokecolor="#1f3763 [1604]" strokeweight="1pt">
+                      <v:stroke joinstyle="miter"/>
+                      <v:textbox>
+                        <w:txbxContent>
+                          <w:p>
+                            <w:pPr>
+                              <w:jc w:val="center"/>
+                              <w:rPr>
+                                <w:color w:val="000000" w:themeColor="text1"/>
+                              </w:rPr>
+                            </w:pPr>
+                            <w:r>
+                              <w:rPr>
+                                <w:color w:val="000000" w:themeColor="text1"/>
+                              </w:rPr>
+                              <w:t>R</w:t>
+                            </w:r>
+                            <w:r>
+                              <w:rPr>
+                                <w:color w:val="000000" w:themeColor="text1"/>
+                              </w:rPr>
+                              <w:t>equirements</w:t>
+                            </w:r>
+                          </w:p>
+                        </w:txbxContent>
+                      </v:textbox>
+                      <w10:anchorlock/>
+                    </v:roundrect>
+                  </w:pict>
+                </mc:Fallback>
+              </mc:AlternateContent>
             </w:r>
+          </w:p>
+          <w:p>
+            <w:pPr>
+              <w:jc w:val="center"/>
+              <w:cnfStyle w:val="000000000000" w:firstRow="0" w:lastRow="0" w:firstColumn="0" w:lastColumn="0" w:oddVBand="0" w:evenVBand="0" w:oddHBand="0" w:evenHBand="0" w:firstRowFirstColumn="0" w:firstRowLastColumn="0" w:lastRowFirstColumn="0" w:lastRowLastColumn="0"/>
+            </w:pPr>
             <w:r>
-              <w:t>.02.2021</w:t>
+              <w:rPr>
+                <w:noProof/>
+              </w:rPr>
+              <mc:AlternateContent>
+                <mc:Choice Requires="wps">
+                  <w:drawing>
+                    <wp:inline distT="0" distB="0" distL="0" distR="0" wp14:anchorId="5472C600" wp14:editId="5222D5ED">
+                      <wp:extent cx="1209675" cy="304800"/>
+                      <wp:effectExtent l="0" t="0" r="28575" b="19050"/>
+                      <wp:docPr id="19" name="Rechteck: abgerundete Ecken 19"/>
+                      <wp:cNvGraphicFramePr/>
+                      <a:graphic xmlns:a="http://schemas.openxmlformats.org/drawingml/2006/main">
+                        <a:graphicData uri="http://schemas.microsoft.com/office/word/2010/wordprocessingShape">
+                          <wps:wsp>
+                            <wps:cNvSpPr/>
+                            <wps:spPr>
+                              <a:xfrm>
+                                <a:off x="0" y="0"/>
+                                <a:ext cx="1209675" cy="304800"/>
+                              </a:xfrm>
+                              <a:prstGeom prst="roundRect">
+                                <a:avLst/>
+                              </a:prstGeom>
+                              <a:solidFill>
+                                <a:schemeClr val="accent4">
+                                  <a:lumMod val="75000"/>
+                                </a:schemeClr>
+                              </a:solidFill>
+                            </wps:spPr>
+                            <wps:style>
+                              <a:lnRef idx="2">
+                                <a:schemeClr val="accent1">
+                                  <a:shade val="50000"/>
+                                </a:schemeClr>
+                              </a:lnRef>
+                              <a:fillRef idx="1">
+                                <a:schemeClr val="accent1"/>
+                              </a:fillRef>
+                              <a:effectRef idx="0">
+                                <a:schemeClr val="accent1"/>
+                              </a:effectRef>
+                              <a:fontRef idx="minor">
+                                <a:schemeClr val="lt1"/>
+                              </a:fontRef>
+                            </wps:style>
+                            <wps:txbx>
+                              <w:txbxContent>
+                                <w:p>
+                                  <w:pPr>
+                                    <w:jc w:val="center"/>
+                                    <w:rPr>
+                                      <w:color w:val="FFFFFF" w:themeColor="background1"/>
+                                    </w:rPr>
+                                  </w:pPr>
+                                  <w:r>
+                                    <w:rPr>
+                                      <w:color w:val="FFFFFF" w:themeColor="background1"/>
+                                    </w:rPr>
+                                    <w:t>Analyse</w:t>
+                                  </w:r>
+                                </w:p>
+                              </w:txbxContent>
+                            </wps:txbx>
+                            <wps:bodyPr rot="0" spcFirstLastPara="0" vertOverflow="overflow" horzOverflow="overflow" vert="horz" wrap="square" lIns="91440" tIns="45720" rIns="91440" bIns="45720" numCol="1" spcCol="0" rtlCol="0" fromWordArt="0" anchor="ctr" anchorCtr="0" forceAA="0" compatLnSpc="1">
+                              <a:prstTxWarp prst="textNoShape">
+                                <a:avLst/>
+                              </a:prstTxWarp>
+                              <a:noAutofit/>
+                            </wps:bodyPr>
+                          </wps:wsp>
+                        </a:graphicData>
+                      </a:graphic>
+                    </wp:inline>
+                  </w:drawing>
+                </mc:Choice>
+                <mc:Fallback>
+                  <w:pict>
+                    <v:roundrect w14:anchorId="5472C600" id="Rechteck: abgerundete Ecken 19" o:spid="_x0000_s1042" style="width:95.25pt;height:24pt;visibility:visible;mso-wrap-style:square;mso-left-percent:-10001;mso-top-percent:-10001;mso-position-horizontal:absolute;mso-position-horizontal-relative:char;mso-position-vertical:absolute;mso-position-vertical-relative:line;mso-left-percent:-10001;mso-top-percent:-10001;v-text-anchor:middle" arcsize="10923f" o:gfxdata="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" fillcolor="#bf8f00 [2407]" strokecolor="#1f3763 [1604]" strokeweight="1pt">
+                      <v:stroke joinstyle="miter"/>
+                      <v:textbox>
+                        <w:txbxContent>
+                          <w:p>
+                            <w:pPr>
+                              <w:jc w:val="center"/>
+                              <w:rPr>
+                                <w:color w:val="FFFFFF" w:themeColor="background1"/>
+                              </w:rPr>
+                            </w:pPr>
+                            <w:r>
+                              <w:rPr>
+                                <w:color w:val="FFFFFF" w:themeColor="background1"/>
+                              </w:rPr>
+                              <w:t>Analyse</w:t>
+                            </w:r>
+                          </w:p>
+                        </w:txbxContent>
+                      </v:textbox>
+                      <w10:anchorlock/>
+                    </v:roundrect>
+                  </w:pict>
+                </mc:Fallback>
+              </mc:AlternateContent>
             </w:r>
           </w:p>
-        </w:tc>
-        <w:tc>
-          <w:tcPr>
-            <w:tcW w:w="2552" w:type="dxa"/>
-          </w:tcPr>
           <w:p>
             <w:pPr>
               <w:jc w:val="center"/>
               <w:cnfStyle w:val="000000000000" w:firstRow="0" w:lastRow="0" w:firstColumn="0" w:lastColumn="0" w:oddVBand="0" w:evenVBand="0" w:oddHBand="0" w:evenHBand="0" w:firstRowFirstColumn="0" w:firstRowLastColumn="0" w:lastRowFirstColumn="0" w:lastRowLastColumn="0"/>
             </w:pPr>
+            <w:r>
+              <w:t>REST API</w:t>
+            </w:r>
+            <w:bookmarkStart w:id="0" w:name="_GoBack"/>
+            <w:bookmarkEnd w:id="0"/>
           </w:p>
         </w:tc>
         <w:tc>
@@ -2056,6 +2288,242 @@
               <w:jc w:val="center"/>
               <w:cnfStyle w:val="000000000000" w:firstRow="0" w:lastRow="0" w:firstColumn="0" w:lastColumn="0" w:oddVBand="0" w:evenVBand="0" w:oddHBand="0" w:evenHBand="0" w:firstRowFirstColumn="0" w:firstRowLastColumn="0" w:lastRowFirstColumn="0" w:lastRowLastColumn="0"/>
             </w:pPr>
+            <w:r>
+              <w:rPr>
+                <w:noProof/>
+              </w:rPr>
+              <mc:AlternateContent>
+                <mc:Choice Requires="wps">
+                  <w:drawing>
+                    <wp:inline distT="0" distB="0" distL="0" distR="0" wp14:anchorId="4CAF730D" wp14:editId="01DDA806">
+                      <wp:extent cx="1209675" cy="295275"/>
+                      <wp:effectExtent l="0" t="0" r="28575" b="28575"/>
+                      <wp:docPr id="13" name="Rechteck: abgerundete Ecken 13"/>
+                      <wp:cNvGraphicFramePr/>
+                      <a:graphic xmlns:a="http://schemas.openxmlformats.org/drawingml/2006/main">
+                        <a:graphicData uri="http://schemas.microsoft.com/office/word/2010/wordprocessingShape">
+                          <wps:wsp>
+                            <wps:cNvSpPr/>
+                            <wps:spPr>
+                              <a:xfrm>
+                                <a:off x="0" y="0"/>
+                                <a:ext cx="1209675" cy="295275"/>
+                              </a:xfrm>
+                              <a:prstGeom prst="roundRect">
+                                <a:avLst/>
+                              </a:prstGeom>
+                              <a:solidFill>
+                                <a:schemeClr val="accent2">
+                                  <a:lumMod val="60000"/>
+                                  <a:lumOff val="40000"/>
+                                </a:schemeClr>
+                              </a:solidFill>
+                            </wps:spPr>
+                            <wps:style>
+                              <a:lnRef idx="2">
+                                <a:schemeClr val="accent1">
+                                  <a:shade val="50000"/>
+                                </a:schemeClr>
+                              </a:lnRef>
+                              <a:fillRef idx="1">
+                                <a:schemeClr val="accent1"/>
+                              </a:fillRef>
+                              <a:effectRef idx="0">
+                                <a:schemeClr val="accent1"/>
+                              </a:effectRef>
+                              <a:fontRef idx="minor">
+                                <a:schemeClr val="lt1"/>
+                              </a:fontRef>
+                            </wps:style>
+                            <wps:txbx>
+                              <w:txbxContent>
+                                <w:p>
+                                  <w:pPr>
+                                    <w:jc w:val="center"/>
+                                    <w:rPr>
+                                      <w:color w:val="000000" w:themeColor="text1"/>
+                                    </w:rPr>
+                                  </w:pPr>
+                                  <w:r>
+                                    <w:rPr>
+                                      <w:color w:val="000000" w:themeColor="text1"/>
+                                    </w:rPr>
+                                    <w:t>R</w:t>
+                                  </w:r>
+                                  <w:r>
+                                    <w:rPr>
+                                      <w:color w:val="000000" w:themeColor="text1"/>
+                                    </w:rPr>
+                                    <w:t>equirements</w:t>
+                                  </w:r>
+                                </w:p>
+                              </w:txbxContent>
+                            </wps:txbx>
+                            <wps:bodyPr rot="0" spcFirstLastPara="0" vertOverflow="overflow" horzOverflow="overflow" vert="horz" wrap="square" lIns="91440" tIns="45720" rIns="91440" bIns="45720" numCol="1" spcCol="0" rtlCol="0" fromWordArt="0" anchor="ctr" anchorCtr="0" forceAA="0" compatLnSpc="1">
+                              <a:prstTxWarp prst="textNoShape">
+                                <a:avLst/>
+                              </a:prstTxWarp>
+                              <a:noAutofit/>
+                            </wps:bodyPr>
+                          </wps:wsp>
+                        </a:graphicData>
+                      </a:graphic>
+                    </wp:inline>
+                  </w:drawing>
+                </mc:Choice>
+                <mc:Fallback>
+                  <w:pict>
+                    <v:roundrect w14:anchorId="4CAF730D" id="Rechteck: abgerundete Ecken 13" o:spid="_x0000_s1043" style="width:95.25pt;height:23.25pt;visibility:visible;mso-wrap-style:square;mso-left-percent:-10001;mso-top-percent:-10001;mso-position-horizontal:absolute;mso-position-horizontal-relative:char;mso-position-vertical:absolute;mso-position-vertical-relative:line;mso-left-percent:-10001;mso-top-percent:-10001;v-text-anchor:middle" arcsize="10923f" o:gfxdata="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" fillcolor="#f4b083 [1941]" strokecolor="#1f3763 [1604]" strokeweight="1pt">
+                      <v:stroke joinstyle="miter"/>
+                      <v:textbox>
+                        <w:txbxContent>
+                          <w:p>
+                            <w:pPr>
+                              <w:jc w:val="center"/>
+                              <w:rPr>
+                                <w:color w:val="000000" w:themeColor="text1"/>
+                              </w:rPr>
+                            </w:pPr>
+                            <w:r>
+                              <w:rPr>
+                                <w:color w:val="000000" w:themeColor="text1"/>
+                              </w:rPr>
+                              <w:t>R</w:t>
+                            </w:r>
+                            <w:r>
+                              <w:rPr>
+                                <w:color w:val="000000" w:themeColor="text1"/>
+                              </w:rPr>
+                              <w:t>equirements</w:t>
+                            </w:r>
+                          </w:p>
+                        </w:txbxContent>
+                      </v:textbox>
+                      <w10:anchorlock/>
+                    </v:roundrect>
+                  </w:pict>
+                </mc:Fallback>
+              </mc:AlternateContent>
+            </w:r>
+          </w:p>
+          <w:p>
+            <w:pPr>
+              <w:jc w:val="center"/>
+              <w:cnfStyle w:val="000000000000" w:firstRow="0" w:lastRow="0" w:firstColumn="0" w:lastColumn="0" w:oddVBand="0" w:evenVBand="0" w:oddHBand="0" w:evenHBand="0" w:firstRowFirstColumn="0" w:firstRowLastColumn="0" w:lastRowFirstColumn="0" w:lastRowLastColumn="0"/>
+            </w:pPr>
+            <w:r>
+              <w:rPr>
+                <w:noProof/>
+              </w:rPr>
+              <mc:AlternateContent>
+                <mc:Choice Requires="wps">
+                  <w:drawing>
+                    <wp:inline distT="0" distB="0" distL="0" distR="0" wp14:anchorId="5472C600" wp14:editId="5222D5ED">
+                      <wp:extent cx="1209675" cy="304800"/>
+                      <wp:effectExtent l="0" t="0" r="28575" b="19050"/>
+                      <wp:docPr id="18" name="Rechteck: abgerundete Ecken 18"/>
+                      <wp:cNvGraphicFramePr/>
+                      <a:graphic xmlns:a="http://schemas.openxmlformats.org/drawingml/2006/main">
+                        <a:graphicData uri="http://schemas.microsoft.com/office/word/2010/wordprocessingShape">
+                          <wps:wsp>
+                            <wps:cNvSpPr/>
+                            <wps:spPr>
+                              <a:xfrm>
+                                <a:off x="0" y="0"/>
+                                <a:ext cx="1209675" cy="304800"/>
+                              </a:xfrm>
+                              <a:prstGeom prst="roundRect">
+                                <a:avLst/>
+                              </a:prstGeom>
+                              <a:solidFill>
+                                <a:schemeClr val="accent4">
+                                  <a:lumMod val="75000"/>
+                                </a:schemeClr>
+                              </a:solidFill>
+                            </wps:spPr>
+                            <wps:style>
+                              <a:lnRef idx="2">
+                                <a:schemeClr val="accent1">
+                                  <a:shade val="50000"/>
+                                </a:schemeClr>
+                              </a:lnRef>
+                              <a:fillRef idx="1">
+                                <a:schemeClr val="accent1"/>
+                              </a:fillRef>
+                              <a:effectRef idx="0">
+                                <a:schemeClr val="accent1"/>
+                              </a:effectRef>
+                              <a:fontRef idx="minor">
+                                <a:schemeClr val="lt1"/>
+                              </a:fontRef>
+                            </wps:style>
+                            <wps:txbx>
+                              <w:txbxContent>
+                                <w:p>
+                                  <w:pPr>
+                                    <w:jc w:val="center"/>
+                                    <w:rPr>
+                                      <w:color w:val="FFFFFF" w:themeColor="background1"/>
+                                    </w:rPr>
+                                  </w:pPr>
+                                  <w:r>
+                                    <w:rPr>
+                                      <w:color w:val="FFFFFF" w:themeColor="background1"/>
+                                    </w:rPr>
+                                    <w:t>Analyse</w:t>
+                                  </w:r>
+                                </w:p>
+                              </w:txbxContent>
+                            </wps:txbx>
+                            <wps:bodyPr rot="0" spcFirstLastPara="0" vertOverflow="overflow" horzOverflow="overflow" vert="horz" wrap="square" lIns="91440" tIns="45720" rIns="91440" bIns="45720" numCol="1" spcCol="0" rtlCol="0" fromWordArt="0" anchor="ctr" anchorCtr="0" forceAA="0" compatLnSpc="1">
+                              <a:prstTxWarp prst="textNoShape">
+                                <a:avLst/>
+                              </a:prstTxWarp>
+                              <a:noAutofit/>
+                            </wps:bodyPr>
+                          </wps:wsp>
+                        </a:graphicData>
+                      </a:graphic>
+                    </wp:inline>
+                  </w:drawing>
+                </mc:Choice>
+                <mc:Fallback>
+                  <w:pict>
+                    <v:roundrect w14:anchorId="5472C600" id="Rechteck: abgerundete Ecken 18" o:spid="_x0000_s1044" style="width:95.25pt;height:24pt;visibility:visible;mso-wrap-style:square;mso-left-percent:-10001;mso-top-percent:-10001;mso-position-horizontal:absolute;mso-position-horizontal-relative:char;mso-position-vertical:absolute;mso-position-vertical-relative:line;mso-left-percent:-10001;mso-top-percent:-10001;v-text-anchor:middle" arcsize="10923f" o:gfxdata="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" fillcolor="#bf8f00 [2407]" strokecolor="#1f3763 [1604]" strokeweight="1pt">
+                      <v:stroke joinstyle="miter"/>
+                      <v:textbox>
+                        <w:txbxContent>
+                          <w:p>
+                            <w:pPr>
+                              <w:jc w:val="center"/>
+                              <w:rPr>
+                                <w:color w:val="FFFFFF" w:themeColor="background1"/>
+                              </w:rPr>
+                            </w:pPr>
+                            <w:r>
+                              <w:rPr>
+                                <w:color w:val="FFFFFF" w:themeColor="background1"/>
+                              </w:rPr>
+                              <w:t>Analyse</w:t>
+                            </w:r>
+                          </w:p>
+                        </w:txbxContent>
+                      </v:textbox>
+                      <w10:anchorlock/>
+                    </v:roundrect>
+                  </w:pict>
+                </mc:Fallback>
+              </mc:AlternateContent>
+            </w:r>
+          </w:p>
+          <w:p>
+            <w:pPr>
+              <w:jc w:val="center"/>
+              <w:cnfStyle w:val="000000000000" w:firstRow="0" w:lastRow="0" w:firstColumn="0" w:lastColumn="0" w:oddVBand="0" w:evenVBand="0" w:oddHBand="0" w:evenHBand="0" w:firstRowFirstColumn="0" w:firstRowLastColumn="0" w:lastRowFirstColumn="0" w:lastRowLastColumn="0"/>
+            </w:pPr>
+            <w:r>
+              <w:t>Client</w:t>
+            </w:r>
           </w:p>
         </w:tc>
         <w:tc>
@@ -2178,6 +2646,132 @@
               <w:jc w:val="center"/>
               <w:cnfStyle w:val="000000000000" w:firstRow="0" w:lastRow="0" w:firstColumn="0" w:lastColumn="0" w:oddVBand="0" w:evenVBand="0" w:oddHBand="0" w:evenHBand="0" w:firstRowFirstColumn="0" w:firstRowLastColumn="0" w:lastRowFirstColumn="0" w:lastRowLastColumn="0"/>
             </w:pPr>
+            <w:r>
+              <w:rPr>
+                <w:noProof/>
+              </w:rPr>
+              <mc:AlternateContent>
+                <mc:Choice Requires="wps">
+                  <w:drawing>
+                    <wp:inline distT="0" distB="0" distL="0" distR="0" wp14:anchorId="4C78E896" wp14:editId="557F9CA1">
+                      <wp:extent cx="1209675" cy="295275"/>
+                      <wp:effectExtent l="0" t="0" r="28575" b="28575"/>
+                      <wp:docPr id="20" name="Rechteck: abgerundete Ecken 20"/>
+                      <wp:cNvGraphicFramePr/>
+                      <a:graphic xmlns:a="http://schemas.openxmlformats.org/drawingml/2006/main">
+                        <a:graphicData uri="http://schemas.microsoft.com/office/word/2010/wordprocessingShape">
+                          <wps:wsp>
+                            <wps:cNvSpPr/>
+                            <wps:spPr>
+                              <a:xfrm>
+                                <a:off x="0" y="0"/>
+                                <a:ext cx="1209675" cy="295275"/>
+                              </a:xfrm>
+                              <a:prstGeom prst="roundRect">
+                                <a:avLst/>
+                              </a:prstGeom>
+                              <a:solidFill>
+                                <a:schemeClr val="accent2">
+                                  <a:lumMod val="60000"/>
+                                  <a:lumOff val="40000"/>
+                                </a:schemeClr>
+                              </a:solidFill>
+                            </wps:spPr>
+                            <wps:style>
+                              <a:lnRef idx="2">
+                                <a:schemeClr val="accent1">
+                                  <a:shade val="50000"/>
+                                </a:schemeClr>
+                              </a:lnRef>
+                              <a:fillRef idx="1">
+                                <a:schemeClr val="accent1"/>
+                              </a:fillRef>
+                              <a:effectRef idx="0">
+                                <a:schemeClr val="accent1"/>
+                              </a:effectRef>
+                              <a:fontRef idx="minor">
+                                <a:schemeClr val="lt1"/>
+                              </a:fontRef>
+                            </wps:style>
+                            <wps:txbx>
+                              <w:txbxContent>
+                                <w:p>
+                                  <w:pPr>
+                                    <w:jc w:val="center"/>
+                                    <w:rPr>
+                                      <w:color w:val="000000" w:themeColor="text1"/>
+                                    </w:rPr>
+                                  </w:pPr>
+                                  <w:r>
+                                    <w:rPr>
+                                      <w:color w:val="000000" w:themeColor="text1"/>
+                                    </w:rPr>
+                                    <w:t>R</w:t>
+                                  </w:r>
+                                  <w:r>
+                                    <w:rPr>
+                                      <w:color w:val="000000" w:themeColor="text1"/>
+                                    </w:rPr>
+                                    <w:t>equirements</w:t>
+                                  </w:r>
+                                </w:p>
+                              </w:txbxContent>
+                            </wps:txbx>
+                            <wps:bodyPr rot="0" spcFirstLastPara="0" vertOverflow="overflow" horzOverflow="overflow" vert="horz" wrap="square" lIns="91440" tIns="45720" rIns="91440" bIns="45720" numCol="1" spcCol="0" rtlCol="0" fromWordArt="0" anchor="ctr" anchorCtr="0" forceAA="0" compatLnSpc="1">
+                              <a:prstTxWarp prst="textNoShape">
+                                <a:avLst/>
+                              </a:prstTxWarp>
+                              <a:noAutofit/>
+                            </wps:bodyPr>
+                          </wps:wsp>
+                        </a:graphicData>
+                      </a:graphic>
+                    </wp:inline>
+                  </w:drawing>
+                </mc:Choice>
+                <mc:Fallback>
+                  <w:pict>
+                    <v:roundrect w14:anchorId="4C78E896" id="Rechteck: abgerundete Ecken 20" o:spid="_x0000_s1046" style="width:95.25pt;height:23.25pt;visibility:visible;mso-wrap-style:square;mso-left-percent:-10001;mso-top-percent:-10001;mso-position-horizontal:absolute;mso-position-horizontal-relative:char;mso-position-vertical:absolute;mso-position-vertical-relative:line;mso-left-percent:-10001;mso-top-percent:-10001;v-text-anchor:middle" arcsize="10923f" o:gfxdata="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" fillcolor="#f4b083 [1941]" strokecolor="#1f3763 [1604]" strokeweight="1pt">
+                      <v:stroke joinstyle="miter"/>
+                      <v:textbox>
+                        <w:txbxContent>
+                          <w:p>
+                            <w:pPr>
+                              <w:jc w:val="center"/>
+                              <w:rPr>
+                                <w:color w:val="000000" w:themeColor="text1"/>
+                              </w:rPr>
+                            </w:pPr>
+                            <w:r>
+                              <w:rPr>
+                                <w:color w:val="000000" w:themeColor="text1"/>
+                              </w:rPr>
+                              <w:t>R</w:t>
+                            </w:r>
+                            <w:r>
+                              <w:rPr>
+                                <w:color w:val="000000" w:themeColor="text1"/>
+                              </w:rPr>
+                              <w:t>equirements</w:t>
+                            </w:r>
+                          </w:p>
+                        </w:txbxContent>
+                      </v:textbox>
+                      <w10:anchorlock/>
+                    </v:roundrect>
+                  </w:pict>
+                </mc:Fallback>
+              </mc:AlternateContent>
+            </w:r>
+          </w:p>
+          <w:p>
+            <w:pPr>
+              <w:jc w:val="center"/>
+              <w:cnfStyle w:val="000000000000" w:firstRow="0" w:lastRow="0" w:firstColumn="0" w:lastColumn="0" w:oddVBand="0" w:evenVBand="0" w:oddHBand="0" w:evenHBand="0" w:firstRowFirstColumn="0" w:firstRowLastColumn="0" w:lastRowFirstColumn="0" w:lastRowLastColumn="0"/>
+            </w:pPr>
+            <w:r>
+              <w:t>Projektstrukturplan</w:t>
+            </w:r>
           </w:p>
         </w:tc>
       </w:tr>
@@ -2632,13 +3226,7 @@
           </w:tcPr>
           <w:p>
             <w:r>
-              <w:t>35.0</w:t>
-            </w:r>
-            <w:r>
-              <w:t>3</w:t>
-            </w:r>
-            <w:r>
-              <w:t>.2021</w:t>
+              <w:t>35.03.2021</w:t>
             </w:r>
           </w:p>
         </w:tc>
@@ -2811,8 +3399,6 @@
             </w:pPr>
           </w:p>
         </w:tc>
-        <w:bookmarkStart w:id="0" w:name="_GoBack"/>
-        <w:bookmarkEnd w:id="0"/>
       </w:tr>
     </w:tbl>
     <w:p>
@@ -2907,13 +3493,7 @@
           </w:tcPr>
           <w:p>
             <w:r>
-              <w:t>35.0</w:t>
-            </w:r>
-            <w:r>
-              <w:t>4</w:t>
-            </w:r>
-            <w:r>
-              <w:t>.2021</w:t>
+              <w:t>35.04.2021</w:t>
             </w:r>
           </w:p>
         </w:tc>
@@ -5922,6 +6502,7 @@
     <w:lsdException w:name="HTML Sample" w:semiHidden="1" w:unhideWhenUsed="1"/>
     <w:lsdException w:name="HTML Typewriter" w:semiHidden="1" w:unhideWhenUsed="1"/>
     <w:lsdException w:name="HTML Variable" w:semiHidden="1" w:unhideWhenUsed="1"/>
+    <w:lsdException w:name="Normal Table" w:semiHidden="1" w:unhideWhenUsed="1"/>
     <w:lsdException w:name="annotation subject" w:semiHidden="1" w:unhideWhenUsed="1"/>
     <w:lsdException w:name="No List" w:semiHidden="1" w:unhideWhenUsed="1"/>
     <w:lsdException w:name="Outline List 1" w:semiHidden="1" w:unhideWhenUsed="1"/>
@@ -5968,8 +6549,10 @@
     <w:lsdException w:name="Table Subtle 2" w:semiHidden="1" w:unhideWhenUsed="1"/>
     <w:lsdException w:name="Table Web 1" w:semiHidden="1" w:unhideWhenUsed="1"/>
     <w:lsdException w:name="Table Web 2" w:semiHidden="1" w:unhideWhenUsed="1"/>
+    <w:lsdException w:name="Table Web 3" w:semiHidden="1" w:unhideWhenUsed="1"/>
     <w:lsdException w:name="Balloon Text" w:semiHidden="1" w:unhideWhenUsed="1"/>
     <w:lsdException w:name="Table Grid" w:uiPriority="39"/>
+    <w:lsdException w:name="Table Theme" w:semiHidden="1" w:unhideWhenUsed="1"/>
     <w:lsdException w:name="Placeholder Text" w:semiHidden="1"/>
     <w:lsdException w:name="No Spacing" w:uiPriority="1" w:qFormat="1"/>
     <w:lsdException w:name="Light Shading" w:uiPriority="60"/>

</xml_diff>

<commit_message>
Added and edited doc files
</commit_message>
<xml_diff>
--- a/doc/Log.docx
+++ b/doc/Log.docx
@@ -48,8 +48,13 @@
               <w:cnfStyle w:val="100000000000" w:firstRow="1" w:lastRow="0" w:firstColumn="0" w:lastColumn="0" w:oddVBand="0" w:evenVBand="0" w:oddHBand="0" w:evenHBand="0" w:firstRowFirstColumn="0" w:firstRowLastColumn="0" w:lastRowFirstColumn="0" w:lastRowLastColumn="0"/>
             </w:pPr>
             <w:r>
-              <w:t>Steven Pleyer</w:t>
-            </w:r>
+              <w:t xml:space="preserve">Steven </w:t>
+            </w:r>
+            <w:proofErr w:type="spellStart"/>
+            <w:r>
+              <w:t>Pleyer</w:t>
+            </w:r>
+            <w:proofErr w:type="spellEnd"/>
           </w:p>
         </w:tc>
         <w:tc>
@@ -1311,6 +1316,7 @@
                                       <w:color w:val="000000" w:themeColor="text1"/>
                                     </w:rPr>
                                   </w:pPr>
+                                  <w:proofErr w:type="spellStart"/>
                                   <w:r>
                                     <w:rPr>
                                       <w:color w:val="000000" w:themeColor="text1"/>
@@ -1323,6 +1329,7 @@
                                     </w:rPr>
                                     <w:t>equirements</w:t>
                                   </w:r>
+                                  <w:proofErr w:type="spellEnd"/>
                                 </w:p>
                               </w:txbxContent>
                             </wps:txbx>
@@ -1567,6 +1574,7 @@
                                       <w:color w:val="000000" w:themeColor="text1"/>
                                     </w:rPr>
                                   </w:pPr>
+                                  <w:proofErr w:type="spellStart"/>
                                   <w:r>
                                     <w:rPr>
                                       <w:color w:val="000000" w:themeColor="text1"/>
@@ -1579,6 +1587,7 @@
                                     </w:rPr>
                                     <w:t>equirements</w:t>
                                   </w:r>
+                                  <w:proofErr w:type="spellEnd"/>
                                 </w:p>
                               </w:txbxContent>
                             </wps:txbx>
@@ -1823,6 +1832,7 @@
                                       <w:color w:val="000000" w:themeColor="text1"/>
                                     </w:rPr>
                                   </w:pPr>
+                                  <w:proofErr w:type="spellStart"/>
                                   <w:r>
                                     <w:rPr>
                                       <w:color w:val="000000" w:themeColor="text1"/>
@@ -1835,6 +1845,7 @@
                                     </w:rPr>
                                     <w:t>equirements</w:t>
                                   </w:r>
+                                  <w:proofErr w:type="spellEnd"/>
                                 </w:p>
                               </w:txbxContent>
                             </wps:txbx>
@@ -2095,6 +2106,7 @@
                                       <w:color w:val="000000" w:themeColor="text1"/>
                                     </w:rPr>
                                   </w:pPr>
+                                  <w:proofErr w:type="spellStart"/>
                                   <w:r>
                                     <w:rPr>
                                       <w:color w:val="000000" w:themeColor="text1"/>
@@ -2107,6 +2119,7 @@
                                     </w:rPr>
                                     <w:t>equirements</w:t>
                                   </w:r>
+                                  <w:proofErr w:type="spellEnd"/>
                                 </w:p>
                               </w:txbxContent>
                             </wps:txbx>
@@ -2275,8 +2288,6 @@
             <w:r>
               <w:t>REST API</w:t>
             </w:r>
-            <w:bookmarkStart w:id="0" w:name="_GoBack"/>
-            <w:bookmarkEnd w:id="0"/>
           </w:p>
         </w:tc>
         <w:tc>
@@ -2344,6 +2355,7 @@
                                       <w:color w:val="000000" w:themeColor="text1"/>
                                     </w:rPr>
                                   </w:pPr>
+                                  <w:proofErr w:type="spellStart"/>
                                   <w:r>
                                     <w:rPr>
                                       <w:color w:val="000000" w:themeColor="text1"/>
@@ -2356,6 +2368,7 @@
                                     </w:rPr>
                                     <w:t>equirements</w:t>
                                   </w:r>
+                                  <w:proofErr w:type="spellEnd"/>
                                 </w:p>
                               </w:txbxContent>
                             </wps:txbx>
@@ -2702,6 +2715,7 @@
                                       <w:color w:val="000000" w:themeColor="text1"/>
                                     </w:rPr>
                                   </w:pPr>
+                                  <w:proofErr w:type="spellStart"/>
                                   <w:r>
                                     <w:rPr>
                                       <w:color w:val="000000" w:themeColor="text1"/>
@@ -2714,6 +2728,7 @@
                                     </w:rPr>
                                     <w:t>equirements</w:t>
                                   </w:r>
+                                  <w:proofErr w:type="spellEnd"/>
                                 </w:p>
                               </w:txbxContent>
                             </wps:txbx>
@@ -2883,10 +2898,10 @@
         <w:tblLook w:val="04A0" w:firstRow="1" w:lastRow="0" w:firstColumn="1" w:lastColumn="0" w:noHBand="0" w:noVBand="1"/>
       </w:tblPr>
       <w:tblGrid>
-        <w:gridCol w:w="1271"/>
-        <w:gridCol w:w="2552"/>
-        <w:gridCol w:w="2885"/>
-        <w:gridCol w:w="2181"/>
+        <w:gridCol w:w="1265"/>
+        <w:gridCol w:w="2501"/>
+        <w:gridCol w:w="2830"/>
+        <w:gridCol w:w="2466"/>
       </w:tblGrid>
       <w:tr>
         <w:trPr>
@@ -2896,7 +2911,7 @@
         <w:tc>
           <w:tcPr>
             <w:cnfStyle w:val="001000000100" w:firstRow="0" w:lastRow="0" w:firstColumn="1" w:lastColumn="0" w:oddVBand="0" w:evenVBand="0" w:oddHBand="0" w:evenHBand="0" w:firstRowFirstColumn="1" w:firstRowLastColumn="0" w:lastRowFirstColumn="0" w:lastRowLastColumn="0"/>
-            <w:tcW w:w="1271" w:type="dxa"/>
+            <w:tcW w:w="1265" w:type="dxa"/>
           </w:tcPr>
           <w:p>
             <w:r>
@@ -2906,7 +2921,7 @@
         </w:tc>
         <w:tc>
           <w:tcPr>
-            <w:tcW w:w="2552" w:type="dxa"/>
+            <w:tcW w:w="2501" w:type="dxa"/>
           </w:tcPr>
           <w:p>
             <w:pPr>
@@ -2914,13 +2929,18 @@
               <w:cnfStyle w:val="100000000000" w:firstRow="1" w:lastRow="0" w:firstColumn="0" w:lastColumn="0" w:oddVBand="0" w:evenVBand="0" w:oddHBand="0" w:evenHBand="0" w:firstRowFirstColumn="0" w:firstRowLastColumn="0" w:lastRowFirstColumn="0" w:lastRowLastColumn="0"/>
             </w:pPr>
             <w:r>
-              <w:t>Steven Pleyer</w:t>
-            </w:r>
+              <w:t xml:space="preserve">Steven </w:t>
+            </w:r>
+            <w:proofErr w:type="spellStart"/>
+            <w:r>
+              <w:t>Pleyer</w:t>
+            </w:r>
+            <w:proofErr w:type="spellEnd"/>
           </w:p>
         </w:tc>
         <w:tc>
           <w:tcPr>
-            <w:tcW w:w="2885" w:type="dxa"/>
+            <w:tcW w:w="2830" w:type="dxa"/>
           </w:tcPr>
           <w:p>
             <w:pPr>
@@ -2934,7 +2954,7 @@
         </w:tc>
         <w:tc>
           <w:tcPr>
-            <w:tcW w:w="2181" w:type="dxa"/>
+            <w:tcW w:w="2466" w:type="dxa"/>
           </w:tcPr>
           <w:p>
             <w:pPr>
@@ -2955,45 +2975,752 @@
         <w:tc>
           <w:tcPr>
             <w:cnfStyle w:val="001000000000" w:firstRow="0" w:lastRow="0" w:firstColumn="1" w:lastColumn="0" w:oddVBand="0" w:evenVBand="0" w:oddHBand="0" w:evenHBand="0" w:firstRowFirstColumn="0" w:firstRowLastColumn="0" w:lastRowFirstColumn="0" w:lastRowLastColumn="0"/>
-            <w:tcW w:w="1271" w:type="dxa"/>
+            <w:tcW w:w="1265" w:type="dxa"/>
           </w:tcPr>
           <w:p>
             <w:r>
-              <w:t>35.02.2021</w:t>
+              <w:t>10.05.2021</w:t>
             </w:r>
           </w:p>
         </w:tc>
         <w:tc>
           <w:tcPr>
-            <w:tcW w:w="2552" w:type="dxa"/>
+            <w:tcW w:w="2501" w:type="dxa"/>
           </w:tcPr>
           <w:p>
             <w:pPr>
               <w:jc w:val="center"/>
               <w:cnfStyle w:val="000000100000" w:firstRow="0" w:lastRow="0" w:firstColumn="0" w:lastColumn="0" w:oddVBand="0" w:evenVBand="0" w:oddHBand="1" w:evenHBand="0" w:firstRowFirstColumn="0" w:firstRowLastColumn="0" w:lastRowFirstColumn="0" w:lastRowLastColumn="0"/>
             </w:pPr>
+            <w:r>
+              <w:rPr>
+                <w:noProof/>
+              </w:rPr>
+              <mc:AlternateContent>
+                <mc:Choice Requires="wps">
+                  <w:drawing>
+                    <wp:inline distT="0" distB="0" distL="0" distR="0" wp14:anchorId="5FB9AEA9" wp14:editId="716E8540">
+                      <wp:extent cx="1209675" cy="304800"/>
+                      <wp:effectExtent l="0" t="0" r="28575" b="19050"/>
+                      <wp:docPr id="34" name="Rechteck: abgerundete Ecken 34"/>
+                      <wp:cNvGraphicFramePr/>
+                      <a:graphic xmlns:a="http://schemas.openxmlformats.org/drawingml/2006/main">
+                        <a:graphicData uri="http://schemas.microsoft.com/office/word/2010/wordprocessingShape">
+                          <wps:wsp>
+                            <wps:cNvSpPr/>
+                            <wps:spPr>
+                              <a:xfrm>
+                                <a:off x="0" y="0"/>
+                                <a:ext cx="1209675" cy="304800"/>
+                              </a:xfrm>
+                              <a:prstGeom prst="roundRect">
+                                <a:avLst/>
+                              </a:prstGeom>
+                              <a:solidFill>
+                                <a:schemeClr val="accent4">
+                                  <a:lumMod val="60000"/>
+                                  <a:lumOff val="40000"/>
+                                </a:schemeClr>
+                              </a:solidFill>
+                            </wps:spPr>
+                            <wps:style>
+                              <a:lnRef idx="2">
+                                <a:schemeClr val="accent1">
+                                  <a:shade val="50000"/>
+                                </a:schemeClr>
+                              </a:lnRef>
+                              <a:fillRef idx="1">
+                                <a:schemeClr val="accent1"/>
+                              </a:fillRef>
+                              <a:effectRef idx="0">
+                                <a:schemeClr val="accent1"/>
+                              </a:effectRef>
+                              <a:fontRef idx="minor">
+                                <a:schemeClr val="lt1"/>
+                              </a:fontRef>
+                            </wps:style>
+                            <wps:txbx>
+                              <w:txbxContent>
+                                <w:p>
+                                  <w:pPr>
+                                    <w:jc w:val="center"/>
+                                    <w:rPr>
+                                      <w:color w:val="000000" w:themeColor="text1"/>
+                                    </w:rPr>
+                                  </w:pPr>
+                                  <w:r>
+                                    <w:rPr>
+                                      <w:color w:val="000000" w:themeColor="text1"/>
+                                    </w:rPr>
+                                    <w:t>Architektur</w:t>
+                                  </w:r>
+                                </w:p>
+                              </w:txbxContent>
+                            </wps:txbx>
+                            <wps:bodyPr rot="0" spcFirstLastPara="0" vertOverflow="overflow" horzOverflow="overflow" vert="horz" wrap="square" lIns="91440" tIns="45720" rIns="91440" bIns="45720" numCol="1" spcCol="0" rtlCol="0" fromWordArt="0" anchor="ctr" anchorCtr="0" forceAA="0" compatLnSpc="1">
+                              <a:prstTxWarp prst="textNoShape">
+                                <a:avLst/>
+                              </a:prstTxWarp>
+                              <a:noAutofit/>
+                            </wps:bodyPr>
+                          </wps:wsp>
+                        </a:graphicData>
+                      </a:graphic>
+                    </wp:inline>
+                  </w:drawing>
+                </mc:Choice>
+                <mc:Fallback>
+                  <w:pict>
+                    <v:roundrect w14:anchorId="5FB9AEA9" id="Rechteck: abgerundete Ecken 34" o:spid="_x0000_s1047" style="width:95.25pt;height:24pt;visibility:visible;mso-wrap-style:square;mso-left-percent:-10001;mso-top-percent:-10001;mso-position-horizontal:absolute;mso-position-horizontal-relative:char;mso-position-vertical:absolute;mso-position-vertical-relative:line;mso-left-percent:-10001;mso-top-percent:-10001;v-text-anchor:middle" arcsize="10923f" o:gfxdata="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" fillcolor="#ffd966 [1943]" strokecolor="#1f3763 [1604]" strokeweight="1pt">
+                      <v:stroke joinstyle="miter"/>
+                      <v:textbox>
+                        <w:txbxContent>
+                          <w:p>
+                            <w:pPr>
+                              <w:jc w:val="center"/>
+                              <w:rPr>
+                                <w:color w:val="000000" w:themeColor="text1"/>
+                              </w:rPr>
+                            </w:pPr>
+                            <w:r>
+                              <w:rPr>
+                                <w:color w:val="000000" w:themeColor="text1"/>
+                              </w:rPr>
+                              <w:t>Architektur</w:t>
+                            </w:r>
+                          </w:p>
+                        </w:txbxContent>
+                      </v:textbox>
+                      <w10:anchorlock/>
+                    </v:roundrect>
+                  </w:pict>
+                </mc:Fallback>
+              </mc:AlternateContent>
+            </w:r>
+          </w:p>
+          <w:p>
+            <w:pPr>
+              <w:jc w:val="center"/>
+              <w:cnfStyle w:val="000000100000" w:firstRow="0" w:lastRow="0" w:firstColumn="0" w:lastColumn="0" w:oddVBand="0" w:evenVBand="0" w:oddHBand="1" w:evenHBand="0" w:firstRowFirstColumn="0" w:firstRowLastColumn="0" w:lastRowFirstColumn="0" w:lastRowLastColumn="0"/>
+            </w:pPr>
+            <w:r>
+              <w:rPr>
+                <w:noProof/>
+              </w:rPr>
+              <mc:AlternateContent>
+                <mc:Choice Requires="wps">
+                  <w:drawing>
+                    <wp:inline distT="0" distB="0" distL="0" distR="0" wp14:anchorId="37FACBC1" wp14:editId="2B678D59">
+                      <wp:extent cx="1209675" cy="304800"/>
+                      <wp:effectExtent l="0" t="0" r="28575" b="19050"/>
+                      <wp:docPr id="33" name="Rechteck: abgerundete Ecken 33"/>
+                      <wp:cNvGraphicFramePr/>
+                      <a:graphic xmlns:a="http://schemas.openxmlformats.org/drawingml/2006/main">
+                        <a:graphicData uri="http://schemas.microsoft.com/office/word/2010/wordprocessingShape">
+                          <wps:wsp>
+                            <wps:cNvSpPr/>
+                            <wps:spPr>
+                              <a:xfrm>
+                                <a:off x="0" y="0"/>
+                                <a:ext cx="1209675" cy="304800"/>
+                              </a:xfrm>
+                              <a:prstGeom prst="roundRect">
+                                <a:avLst/>
+                              </a:prstGeom>
+                              <a:solidFill>
+                                <a:schemeClr val="accent6">
+                                  <a:lumMod val="60000"/>
+                                  <a:lumOff val="40000"/>
+                                </a:schemeClr>
+                              </a:solidFill>
+                            </wps:spPr>
+                            <wps:style>
+                              <a:lnRef idx="2">
+                                <a:schemeClr val="accent1">
+                                  <a:shade val="50000"/>
+                                </a:schemeClr>
+                              </a:lnRef>
+                              <a:fillRef idx="1">
+                                <a:schemeClr val="accent1"/>
+                              </a:fillRef>
+                              <a:effectRef idx="0">
+                                <a:schemeClr val="accent1"/>
+                              </a:effectRef>
+                              <a:fontRef idx="minor">
+                                <a:schemeClr val="lt1"/>
+                              </a:fontRef>
+                            </wps:style>
+                            <wps:txbx>
+                              <w:txbxContent>
+                                <w:p>
+                                  <w:pPr>
+                                    <w:jc w:val="center"/>
+                                    <w:rPr>
+                                      <w:color w:val="000000" w:themeColor="text1"/>
+                                    </w:rPr>
+                                  </w:pPr>
+                                  <w:r>
+                                    <w:rPr>
+                                      <w:color w:val="000000" w:themeColor="text1"/>
+                                    </w:rPr>
+                                    <w:t>REST API</w:t>
+                                  </w:r>
+                                </w:p>
+                              </w:txbxContent>
+                            </wps:txbx>
+                            <wps:bodyPr rot="0" spcFirstLastPara="0" vertOverflow="overflow" horzOverflow="overflow" vert="horz" wrap="square" lIns="91440" tIns="45720" rIns="91440" bIns="45720" numCol="1" spcCol="0" rtlCol="0" fromWordArt="0" anchor="ctr" anchorCtr="0" forceAA="0" compatLnSpc="1">
+                              <a:prstTxWarp prst="textNoShape">
+                                <a:avLst/>
+                              </a:prstTxWarp>
+                              <a:noAutofit/>
+                            </wps:bodyPr>
+                          </wps:wsp>
+                        </a:graphicData>
+                      </a:graphic>
+                    </wp:inline>
+                  </w:drawing>
+                </mc:Choice>
+                <mc:Fallback>
+                  <w:pict>
+                    <v:roundrect w14:anchorId="37FACBC1" id="Rechteck: abgerundete Ecken 33" o:spid="_x0000_s1048" style="width:95.25pt;height:24pt;visibility:visible;mso-wrap-style:square;mso-left-percent:-10001;mso-top-percent:-10001;mso-position-horizontal:absolute;mso-position-horizontal-relative:char;mso-position-vertical:absolute;mso-position-vertical-relative:line;mso-left-percent:-10001;mso-top-percent:-10001;v-text-anchor:middle" arcsize="10923f" o:gfxdata="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" fillcolor="#a8d08d [1945]" strokecolor="#1f3763 [1604]" strokeweight="1pt">
+                      <v:stroke joinstyle="miter"/>
+                      <v:textbox>
+                        <w:txbxContent>
+                          <w:p>
+                            <w:pPr>
+                              <w:jc w:val="center"/>
+                              <w:rPr>
+                                <w:color w:val="000000" w:themeColor="text1"/>
+                              </w:rPr>
+                            </w:pPr>
+                            <w:r>
+                              <w:rPr>
+                                <w:color w:val="000000" w:themeColor="text1"/>
+                              </w:rPr>
+                              <w:t>REST API</w:t>
+                            </w:r>
+                          </w:p>
+                        </w:txbxContent>
+                      </v:textbox>
+                      <w10:anchorlock/>
+                    </v:roundrect>
+                  </w:pict>
+                </mc:Fallback>
+              </mc:AlternateContent>
+            </w:r>
+          </w:p>
+          <w:p>
+            <w:pPr>
+              <w:jc w:val="center"/>
+              <w:cnfStyle w:val="000000100000" w:firstRow="0" w:lastRow="0" w:firstColumn="0" w:lastColumn="0" w:oddVBand="0" w:evenVBand="0" w:oddHBand="1" w:evenHBand="0" w:firstRowFirstColumn="0" w:firstRowLastColumn="0" w:lastRowFirstColumn="0" w:lastRowLastColumn="0"/>
+            </w:pPr>
+            <w:r>
+              <w:t>Implementierung</w:t>
+            </w:r>
           </w:p>
         </w:tc>
         <w:tc>
           <w:tcPr>
-            <w:tcW w:w="2885" w:type="dxa"/>
+            <w:tcW w:w="2830" w:type="dxa"/>
           </w:tcPr>
           <w:p>
             <w:pPr>
               <w:jc w:val="center"/>
               <w:cnfStyle w:val="000000100000" w:firstRow="0" w:lastRow="0" w:firstColumn="0" w:lastColumn="0" w:oddVBand="0" w:evenVBand="0" w:oddHBand="1" w:evenHBand="0" w:firstRowFirstColumn="0" w:firstRowLastColumn="0" w:lastRowFirstColumn="0" w:lastRowLastColumn="0"/>
             </w:pPr>
+            <w:r>
+              <w:rPr>
+                <w:noProof/>
+              </w:rPr>
+              <mc:AlternateContent>
+                <mc:Choice Requires="wps">
+                  <w:drawing>
+                    <wp:inline distT="0" distB="0" distL="0" distR="0" wp14:anchorId="3EA647D4" wp14:editId="0C1E6836">
+                      <wp:extent cx="1400175" cy="304800"/>
+                      <wp:effectExtent l="0" t="0" r="28575" b="19050"/>
+                      <wp:docPr id="54" name="Rechteck: abgerundete Ecken 54"/>
+                      <wp:cNvGraphicFramePr/>
+                      <a:graphic xmlns:a="http://schemas.openxmlformats.org/drawingml/2006/main">
+                        <a:graphicData uri="http://schemas.microsoft.com/office/word/2010/wordprocessingShape">
+                          <wps:wsp>
+                            <wps:cNvSpPr/>
+                            <wps:spPr>
+                              <a:xfrm>
+                                <a:off x="0" y="0"/>
+                                <a:ext cx="1400175" cy="304800"/>
+                              </a:xfrm>
+                              <a:prstGeom prst="roundRect">
+                                <a:avLst/>
+                              </a:prstGeom>
+                              <a:solidFill>
+                                <a:schemeClr val="accent2">
+                                  <a:lumMod val="20000"/>
+                                  <a:lumOff val="80000"/>
+                                </a:schemeClr>
+                              </a:solidFill>
+                            </wps:spPr>
+                            <wps:style>
+                              <a:lnRef idx="2">
+                                <a:schemeClr val="accent1">
+                                  <a:shade val="50000"/>
+                                </a:schemeClr>
+                              </a:lnRef>
+                              <a:fillRef idx="1">
+                                <a:schemeClr val="accent1"/>
+                              </a:fillRef>
+                              <a:effectRef idx="0">
+                                <a:schemeClr val="accent1"/>
+                              </a:effectRef>
+                              <a:fontRef idx="minor">
+                                <a:schemeClr val="lt1"/>
+                              </a:fontRef>
+                            </wps:style>
+                            <wps:txbx>
+                              <w:txbxContent>
+                                <w:p>
+                                  <w:pPr>
+                                    <w:jc w:val="center"/>
+                                    <w:rPr>
+                                      <w:color w:val="000000" w:themeColor="text1"/>
+                                    </w:rPr>
+                                  </w:pPr>
+                                  <w:r>
+                                    <w:rPr>
+                                      <w:color w:val="000000" w:themeColor="text1"/>
+                                    </w:rPr>
+                                    <w:t>Projektmanagement</w:t>
+                                  </w:r>
+                                </w:p>
+                              </w:txbxContent>
+                            </wps:txbx>
+                            <wps:bodyPr rot="0" spcFirstLastPara="0" vertOverflow="overflow" horzOverflow="overflow" vert="horz" wrap="square" lIns="91440" tIns="45720" rIns="91440" bIns="45720" numCol="1" spcCol="0" rtlCol="0" fromWordArt="0" anchor="ctr" anchorCtr="0" forceAA="0" compatLnSpc="1">
+                              <a:prstTxWarp prst="textNoShape">
+                                <a:avLst/>
+                              </a:prstTxWarp>
+                              <a:noAutofit/>
+                            </wps:bodyPr>
+                          </wps:wsp>
+                        </a:graphicData>
+                      </a:graphic>
+                    </wp:inline>
+                  </w:drawing>
+                </mc:Choice>
+                <mc:Fallback>
+                  <w:pict>
+                    <v:roundrect w14:anchorId="3EA647D4" id="Rechteck: abgerundete Ecken 54" o:spid="_x0000_s1049" style="width:110.25pt;height:24pt;visibility:visible;mso-wrap-style:square;mso-left-percent:-10001;mso-top-percent:-10001;mso-position-horizontal:absolute;mso-position-horizontal-relative:char;mso-position-vertical:absolute;mso-position-vertical-relative:line;mso-left-percent:-10001;mso-top-percent:-10001;v-text-anchor:middle" arcsize="10923f" o:gfxdata="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" fillcolor="#fbe4d5 [661]" strokecolor="#1f3763 [1604]" strokeweight="1pt">
+                      <v:stroke joinstyle="miter"/>
+                      <v:textbox>
+                        <w:txbxContent>
+                          <w:p>
+                            <w:pPr>
+                              <w:jc w:val="center"/>
+                              <w:rPr>
+                                <w:color w:val="000000" w:themeColor="text1"/>
+                              </w:rPr>
+                            </w:pPr>
+                            <w:r>
+                              <w:rPr>
+                                <w:color w:val="000000" w:themeColor="text1"/>
+                              </w:rPr>
+                              <w:t>Projektmanagement</w:t>
+                            </w:r>
+                          </w:p>
+                        </w:txbxContent>
+                      </v:textbox>
+                      <w10:anchorlock/>
+                    </v:roundrect>
+                  </w:pict>
+                </mc:Fallback>
+              </mc:AlternateContent>
+            </w:r>
+          </w:p>
+          <w:p>
+            <w:pPr>
+              <w:jc w:val="center"/>
+              <w:cnfStyle w:val="000000100000" w:firstRow="0" w:lastRow="0" w:firstColumn="0" w:lastColumn="0" w:oddVBand="0" w:evenVBand="0" w:oddHBand="1" w:evenHBand="0" w:firstRowFirstColumn="0" w:firstRowLastColumn="0" w:lastRowFirstColumn="0" w:lastRowLastColumn="0"/>
+            </w:pPr>
+            <w:r>
+              <w:rPr>
+                <w:noProof/>
+              </w:rPr>
+              <mc:AlternateContent>
+                <mc:Choice Requires="wps">
+                  <w:drawing>
+                    <wp:inline distT="0" distB="0" distL="0" distR="0" wp14:anchorId="05908B14" wp14:editId="15343F3B">
+                      <wp:extent cx="1209675" cy="295275"/>
+                      <wp:effectExtent l="0" t="0" r="28575" b="28575"/>
+                      <wp:docPr id="55" name="Rechteck: abgerundete Ecken 55"/>
+                      <wp:cNvGraphicFramePr/>
+                      <a:graphic xmlns:a="http://schemas.openxmlformats.org/drawingml/2006/main">
+                        <a:graphicData uri="http://schemas.microsoft.com/office/word/2010/wordprocessingShape">
+                          <wps:wsp>
+                            <wps:cNvSpPr/>
+                            <wps:spPr>
+                              <a:xfrm>
+                                <a:off x="0" y="0"/>
+                                <a:ext cx="1209675" cy="295275"/>
+                              </a:xfrm>
+                              <a:prstGeom prst="roundRect">
+                                <a:avLst/>
+                              </a:prstGeom>
+                              <a:solidFill>
+                                <a:schemeClr val="accent2">
+                                  <a:lumMod val="60000"/>
+                                  <a:lumOff val="40000"/>
+                                </a:schemeClr>
+                              </a:solidFill>
+                            </wps:spPr>
+                            <wps:style>
+                              <a:lnRef idx="2">
+                                <a:schemeClr val="accent1">
+                                  <a:shade val="50000"/>
+                                </a:schemeClr>
+                              </a:lnRef>
+                              <a:fillRef idx="1">
+                                <a:schemeClr val="accent1"/>
+                              </a:fillRef>
+                              <a:effectRef idx="0">
+                                <a:schemeClr val="accent1"/>
+                              </a:effectRef>
+                              <a:fontRef idx="minor">
+                                <a:schemeClr val="lt1"/>
+                              </a:fontRef>
+                            </wps:style>
+                            <wps:txbx>
+                              <w:txbxContent>
+                                <w:p>
+                                  <w:pPr>
+                                    <w:jc w:val="center"/>
+                                    <w:rPr>
+                                      <w:color w:val="000000" w:themeColor="text1"/>
+                                    </w:rPr>
+                                  </w:pPr>
+                                  <w:proofErr w:type="spellStart"/>
+                                  <w:r>
+                                    <w:rPr>
+                                      <w:color w:val="000000" w:themeColor="text1"/>
+                                    </w:rPr>
+                                    <w:t>R</w:t>
+                                  </w:r>
+                                  <w:r>
+                                    <w:rPr>
+                                      <w:color w:val="000000" w:themeColor="text1"/>
+                                    </w:rPr>
+                                    <w:t>equirements</w:t>
+                                  </w:r>
+                                  <w:proofErr w:type="spellEnd"/>
+                                </w:p>
+                              </w:txbxContent>
+                            </wps:txbx>
+                            <wps:bodyPr rot="0" spcFirstLastPara="0" vertOverflow="overflow" horzOverflow="overflow" vert="horz" wrap="square" lIns="91440" tIns="45720" rIns="91440" bIns="45720" numCol="1" spcCol="0" rtlCol="0" fromWordArt="0" anchor="ctr" anchorCtr="0" forceAA="0" compatLnSpc="1">
+                              <a:prstTxWarp prst="textNoShape">
+                                <a:avLst/>
+                              </a:prstTxWarp>
+                              <a:noAutofit/>
+                            </wps:bodyPr>
+                          </wps:wsp>
+                        </a:graphicData>
+                      </a:graphic>
+                    </wp:inline>
+                  </w:drawing>
+                </mc:Choice>
+                <mc:Fallback>
+                  <w:pict>
+                    <v:roundrect w14:anchorId="05908B14" id="Rechteck: abgerundete Ecken 55" o:spid="_x0000_s1050" style="width:95.25pt;height:23.25pt;visibility:visible;mso-wrap-style:square;mso-left-percent:-10001;mso-top-percent:-10001;mso-position-horizontal:absolute;mso-position-horizontal-relative:char;mso-position-vertical:absolute;mso-position-vertical-relative:line;mso-left-percent:-10001;mso-top-percent:-10001;v-text-anchor:middle" arcsize="10923f" o:gfxdata="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" fillcolor="#f4b083 [1941]" strokecolor="#1f3763 [1604]" strokeweight="1pt">
+                      <v:stroke joinstyle="miter"/>
+                      <v:textbox>
+                        <w:txbxContent>
+                          <w:p>
+                            <w:pPr>
+                              <w:jc w:val="center"/>
+                              <w:rPr>
+                                <w:color w:val="000000" w:themeColor="text1"/>
+                              </w:rPr>
+                            </w:pPr>
+                            <w:proofErr w:type="spellStart"/>
+                            <w:r>
+                              <w:rPr>
+                                <w:color w:val="000000" w:themeColor="text1"/>
+                              </w:rPr>
+                              <w:t>R</w:t>
+                            </w:r>
+                            <w:r>
+                              <w:rPr>
+                                <w:color w:val="000000" w:themeColor="text1"/>
+                              </w:rPr>
+                              <w:t>equirements</w:t>
+                            </w:r>
+                            <w:proofErr w:type="spellEnd"/>
+                          </w:p>
+                        </w:txbxContent>
+                      </v:textbox>
+                      <w10:anchorlock/>
+                    </v:roundrect>
+                  </w:pict>
+                </mc:Fallback>
+              </mc:AlternateContent>
+            </w:r>
+          </w:p>
+          <w:p>
+            <w:pPr>
+              <w:jc w:val="center"/>
+              <w:cnfStyle w:val="000000100000" w:firstRow="0" w:lastRow="0" w:firstColumn="0" w:lastColumn="0" w:oddVBand="0" w:evenVBand="0" w:oddHBand="1" w:evenHBand="0" w:firstRowFirstColumn="0" w:firstRowLastColumn="0" w:lastRowFirstColumn="0" w:lastRowLastColumn="0"/>
+            </w:pPr>
+            <w:r>
+              <w:t>Netzplan</w:t>
+            </w:r>
           </w:p>
         </w:tc>
         <w:tc>
           <w:tcPr>
-            <w:tcW w:w="2181" w:type="dxa"/>
+            <w:tcW w:w="2466" w:type="dxa"/>
           </w:tcPr>
           <w:p>
             <w:pPr>
               <w:jc w:val="center"/>
               <w:cnfStyle w:val="000000100000" w:firstRow="0" w:lastRow="0" w:firstColumn="0" w:lastColumn="0" w:oddVBand="0" w:evenVBand="0" w:oddHBand="1" w:evenHBand="0" w:firstRowFirstColumn="0" w:firstRowLastColumn="0" w:lastRowFirstColumn="0" w:lastRowLastColumn="0"/>
             </w:pPr>
+            <w:r>
+              <w:rPr>
+                <w:noProof/>
+              </w:rPr>
+              <mc:AlternateContent>
+                <mc:Choice Requires="wps">
+                  <w:drawing>
+                    <wp:inline distT="0" distB="0" distL="0" distR="0" wp14:anchorId="6862636A" wp14:editId="218CC4E2">
+                      <wp:extent cx="1400175" cy="304800"/>
+                      <wp:effectExtent l="0" t="0" r="28575" b="19050"/>
+                      <wp:docPr id="60" name="Rechteck: abgerundete Ecken 60"/>
+                      <wp:cNvGraphicFramePr/>
+                      <a:graphic xmlns:a="http://schemas.openxmlformats.org/drawingml/2006/main">
+                        <a:graphicData uri="http://schemas.microsoft.com/office/word/2010/wordprocessingShape">
+                          <wps:wsp>
+                            <wps:cNvSpPr/>
+                            <wps:spPr>
+                              <a:xfrm>
+                                <a:off x="0" y="0"/>
+                                <a:ext cx="1400175" cy="304800"/>
+                              </a:xfrm>
+                              <a:prstGeom prst="roundRect">
+                                <a:avLst/>
+                              </a:prstGeom>
+                              <a:solidFill>
+                                <a:schemeClr val="accent2">
+                                  <a:lumMod val="20000"/>
+                                  <a:lumOff val="80000"/>
+                                </a:schemeClr>
+                              </a:solidFill>
+                            </wps:spPr>
+                            <wps:style>
+                              <a:lnRef idx="2">
+                                <a:schemeClr val="accent1">
+                                  <a:shade val="50000"/>
+                                </a:schemeClr>
+                              </a:lnRef>
+                              <a:fillRef idx="1">
+                                <a:schemeClr val="accent1"/>
+                              </a:fillRef>
+                              <a:effectRef idx="0">
+                                <a:schemeClr val="accent1"/>
+                              </a:effectRef>
+                              <a:fontRef idx="minor">
+                                <a:schemeClr val="lt1"/>
+                              </a:fontRef>
+                            </wps:style>
+                            <wps:txbx>
+                              <w:txbxContent>
+                                <w:p>
+                                  <w:pPr>
+                                    <w:jc w:val="center"/>
+                                    <w:rPr>
+                                      <w:color w:val="000000" w:themeColor="text1"/>
+                                    </w:rPr>
+                                  </w:pPr>
+                                  <w:r>
+                                    <w:rPr>
+                                      <w:color w:val="000000" w:themeColor="text1"/>
+                                    </w:rPr>
+                                    <w:t>Projektmanagement</w:t>
+                                  </w:r>
+                                </w:p>
+                              </w:txbxContent>
+                            </wps:txbx>
+                            <wps:bodyPr rot="0" spcFirstLastPara="0" vertOverflow="overflow" horzOverflow="overflow" vert="horz" wrap="square" lIns="91440" tIns="45720" rIns="91440" bIns="45720" numCol="1" spcCol="0" rtlCol="0" fromWordArt="0" anchor="ctr" anchorCtr="0" forceAA="0" compatLnSpc="1">
+                              <a:prstTxWarp prst="textNoShape">
+                                <a:avLst/>
+                              </a:prstTxWarp>
+                              <a:noAutofit/>
+                            </wps:bodyPr>
+                          </wps:wsp>
+                        </a:graphicData>
+                      </a:graphic>
+                    </wp:inline>
+                  </w:drawing>
+                </mc:Choice>
+                <mc:Fallback>
+                  <w:pict>
+                    <v:roundrect w14:anchorId="6862636A" id="Rechteck: abgerundete Ecken 60" o:spid="_x0000_s1051" style="width:110.25pt;height:24pt;visibility:visible;mso-wrap-style:square;mso-left-percent:-10001;mso-top-percent:-10001;mso-position-horizontal:absolute;mso-position-horizontal-relative:char;mso-position-vertical:absolute;mso-position-vertical-relative:line;mso-left-percent:-10001;mso-top-percent:-10001;v-text-anchor:middle" arcsize="10923f" o:gfxdata="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" fillcolor="#fbe4d5 [661]" strokecolor="#1f3763 [1604]" strokeweight="1pt">
+                      <v:stroke joinstyle="miter"/>
+                      <v:textbox>
+                        <w:txbxContent>
+                          <w:p>
+                            <w:pPr>
+                              <w:jc w:val="center"/>
+                              <w:rPr>
+                                <w:color w:val="000000" w:themeColor="text1"/>
+                              </w:rPr>
+                            </w:pPr>
+                            <w:r>
+                              <w:rPr>
+                                <w:color w:val="000000" w:themeColor="text1"/>
+                              </w:rPr>
+                              <w:t>Projektmanagement</w:t>
+                            </w:r>
+                          </w:p>
+                        </w:txbxContent>
+                      </v:textbox>
+                      <w10:anchorlock/>
+                    </v:roundrect>
+                  </w:pict>
+                </mc:Fallback>
+              </mc:AlternateContent>
+            </w:r>
+          </w:p>
+          <w:p>
+            <w:pPr>
+              <w:jc w:val="center"/>
+              <w:cnfStyle w:val="000000100000" w:firstRow="0" w:lastRow="0" w:firstColumn="0" w:lastColumn="0" w:oddVBand="0" w:evenVBand="0" w:oddHBand="1" w:evenHBand="0" w:firstRowFirstColumn="0" w:firstRowLastColumn="0" w:lastRowFirstColumn="0" w:lastRowLastColumn="0"/>
+            </w:pPr>
+            <w:r>
+              <w:rPr>
+                <w:noProof/>
+              </w:rPr>
+              <mc:AlternateContent>
+                <mc:Choice Requires="wps">
+                  <w:drawing>
+                    <wp:inline distT="0" distB="0" distL="0" distR="0" wp14:anchorId="3069D0BE" wp14:editId="6679DD2A">
+                      <wp:extent cx="1209675" cy="295275"/>
+                      <wp:effectExtent l="0" t="0" r="28575" b="28575"/>
+                      <wp:docPr id="61" name="Rechteck: abgerundete Ecken 61"/>
+                      <wp:cNvGraphicFramePr/>
+                      <a:graphic xmlns:a="http://schemas.openxmlformats.org/drawingml/2006/main">
+                        <a:graphicData uri="http://schemas.microsoft.com/office/word/2010/wordprocessingShape">
+                          <wps:wsp>
+                            <wps:cNvSpPr/>
+                            <wps:spPr>
+                              <a:xfrm>
+                                <a:off x="0" y="0"/>
+                                <a:ext cx="1209675" cy="295275"/>
+                              </a:xfrm>
+                              <a:prstGeom prst="roundRect">
+                                <a:avLst/>
+                              </a:prstGeom>
+                              <a:solidFill>
+                                <a:schemeClr val="accent2">
+                                  <a:lumMod val="60000"/>
+                                  <a:lumOff val="40000"/>
+                                </a:schemeClr>
+                              </a:solidFill>
+                            </wps:spPr>
+                            <wps:style>
+                              <a:lnRef idx="2">
+                                <a:schemeClr val="accent1">
+                                  <a:shade val="50000"/>
+                                </a:schemeClr>
+                              </a:lnRef>
+                              <a:fillRef idx="1">
+                                <a:schemeClr val="accent1"/>
+                              </a:fillRef>
+                              <a:effectRef idx="0">
+                                <a:schemeClr val="accent1"/>
+                              </a:effectRef>
+                              <a:fontRef idx="minor">
+                                <a:schemeClr val="lt1"/>
+                              </a:fontRef>
+                            </wps:style>
+                            <wps:txbx>
+                              <w:txbxContent>
+                                <w:p>
+                                  <w:pPr>
+                                    <w:jc w:val="center"/>
+                                    <w:rPr>
+                                      <w:color w:val="000000" w:themeColor="text1"/>
+                                    </w:rPr>
+                                  </w:pPr>
+                                  <w:proofErr w:type="spellStart"/>
+                                  <w:r>
+                                    <w:rPr>
+                                      <w:color w:val="000000" w:themeColor="text1"/>
+                                    </w:rPr>
+                                    <w:t>R</w:t>
+                                  </w:r>
+                                  <w:r>
+                                    <w:rPr>
+                                      <w:color w:val="000000" w:themeColor="text1"/>
+                                    </w:rPr>
+                                    <w:t>equirements</w:t>
+                                  </w:r>
+                                  <w:proofErr w:type="spellEnd"/>
+                                </w:p>
+                              </w:txbxContent>
+                            </wps:txbx>
+                            <wps:bodyPr rot="0" spcFirstLastPara="0" vertOverflow="overflow" horzOverflow="overflow" vert="horz" wrap="square" lIns="91440" tIns="45720" rIns="91440" bIns="45720" numCol="1" spcCol="0" rtlCol="0" fromWordArt="0" anchor="ctr" anchorCtr="0" forceAA="0" compatLnSpc="1">
+                              <a:prstTxWarp prst="textNoShape">
+                                <a:avLst/>
+                              </a:prstTxWarp>
+                              <a:noAutofit/>
+                            </wps:bodyPr>
+                          </wps:wsp>
+                        </a:graphicData>
+                      </a:graphic>
+                    </wp:inline>
+                  </w:drawing>
+                </mc:Choice>
+                <mc:Fallback>
+                  <w:pict>
+                    <v:roundrect w14:anchorId="3069D0BE" id="Rechteck: abgerundete Ecken 61" o:spid="_x0000_s1052" style="width:95.25pt;height:23.25pt;visibility:visible;mso-wrap-style:square;mso-left-percent:-10001;mso-top-percent:-10001;mso-position-horizontal:absolute;mso-position-horizontal-relative:char;mso-position-vertical:absolute;mso-position-vertical-relative:line;mso-left-percent:-10001;mso-top-percent:-10001;v-text-anchor:middle" arcsize="10923f" o:gfxdata="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" fillcolor="#f4b083 [1941]" strokecolor="#1f3763 [1604]" strokeweight="1pt">
+                      <v:stroke joinstyle="miter"/>
+                      <v:textbox>
+                        <w:txbxContent>
+                          <w:p>
+                            <w:pPr>
+                              <w:jc w:val="center"/>
+                              <w:rPr>
+                                <w:color w:val="000000" w:themeColor="text1"/>
+                              </w:rPr>
+                            </w:pPr>
+                            <w:proofErr w:type="spellStart"/>
+                            <w:r>
+                              <w:rPr>
+                                <w:color w:val="000000" w:themeColor="text1"/>
+                              </w:rPr>
+                              <w:t>R</w:t>
+                            </w:r>
+                            <w:r>
+                              <w:rPr>
+                                <w:color w:val="000000" w:themeColor="text1"/>
+                              </w:rPr>
+                              <w:t>equirements</w:t>
+                            </w:r>
+                            <w:proofErr w:type="spellEnd"/>
+                          </w:p>
+                        </w:txbxContent>
+                      </v:textbox>
+                      <w10:anchorlock/>
+                    </v:roundrect>
+                  </w:pict>
+                </mc:Fallback>
+              </mc:AlternateContent>
+            </w:r>
+          </w:p>
+          <w:p>
+            <w:pPr>
+              <w:jc w:val="center"/>
+              <w:cnfStyle w:val="000000100000" w:firstRow="0" w:lastRow="0" w:firstColumn="0" w:lastColumn="0" w:oddVBand="0" w:evenVBand="0" w:oddHBand="1" w:evenHBand="0" w:firstRowFirstColumn="0" w:firstRowLastColumn="0" w:lastRowFirstColumn="0" w:lastRowLastColumn="0"/>
+            </w:pPr>
+            <w:r>
+              <w:t>Projektstrukturplan</w:t>
+            </w:r>
           </w:p>
         </w:tc>
       </w:tr>
@@ -3004,41 +3731,755 @@
         <w:tc>
           <w:tcPr>
             <w:cnfStyle w:val="001000000000" w:firstRow="0" w:lastRow="0" w:firstColumn="1" w:lastColumn="0" w:oddVBand="0" w:evenVBand="0" w:oddHBand="0" w:evenHBand="0" w:firstRowFirstColumn="0" w:firstRowLastColumn="0" w:lastRowFirstColumn="0" w:lastRowLastColumn="0"/>
-            <w:tcW w:w="1271" w:type="dxa"/>
+            <w:tcW w:w="1265" w:type="dxa"/>
           </w:tcPr>
-          <w:p/>
+          <w:p>
+            <w:r>
+              <w:t>11.05.2021</w:t>
+            </w:r>
+          </w:p>
         </w:tc>
         <w:tc>
           <w:tcPr>
-            <w:tcW w:w="2552" w:type="dxa"/>
+            <w:tcW w:w="2501" w:type="dxa"/>
           </w:tcPr>
           <w:p>
             <w:pPr>
               <w:jc w:val="center"/>
               <w:cnfStyle w:val="000000000000" w:firstRow="0" w:lastRow="0" w:firstColumn="0" w:lastColumn="0" w:oddVBand="0" w:evenVBand="0" w:oddHBand="0" w:evenHBand="0" w:firstRowFirstColumn="0" w:firstRowLastColumn="0" w:lastRowFirstColumn="0" w:lastRowLastColumn="0"/>
             </w:pPr>
+            <w:r>
+              <w:rPr>
+                <w:noProof/>
+              </w:rPr>
+              <mc:AlternateContent>
+                <mc:Choice Requires="wps">
+                  <w:drawing>
+                    <wp:inline distT="0" distB="0" distL="0" distR="0" wp14:anchorId="76208FA2" wp14:editId="5A3324EC">
+                      <wp:extent cx="1209675" cy="304800"/>
+                      <wp:effectExtent l="0" t="0" r="28575" b="19050"/>
+                      <wp:docPr id="35" name="Rechteck: abgerundete Ecken 35"/>
+                      <wp:cNvGraphicFramePr/>
+                      <a:graphic xmlns:a="http://schemas.openxmlformats.org/drawingml/2006/main">
+                        <a:graphicData uri="http://schemas.microsoft.com/office/word/2010/wordprocessingShape">
+                          <wps:wsp>
+                            <wps:cNvSpPr/>
+                            <wps:spPr>
+                              <a:xfrm>
+                                <a:off x="0" y="0"/>
+                                <a:ext cx="1209675" cy="304800"/>
+                              </a:xfrm>
+                              <a:prstGeom prst="roundRect">
+                                <a:avLst/>
+                              </a:prstGeom>
+                              <a:solidFill>
+                                <a:schemeClr val="accent4">
+                                  <a:lumMod val="60000"/>
+                                  <a:lumOff val="40000"/>
+                                </a:schemeClr>
+                              </a:solidFill>
+                            </wps:spPr>
+                            <wps:style>
+                              <a:lnRef idx="2">
+                                <a:schemeClr val="accent1">
+                                  <a:shade val="50000"/>
+                                </a:schemeClr>
+                              </a:lnRef>
+                              <a:fillRef idx="1">
+                                <a:schemeClr val="accent1"/>
+                              </a:fillRef>
+                              <a:effectRef idx="0">
+                                <a:schemeClr val="accent1"/>
+                              </a:effectRef>
+                              <a:fontRef idx="minor">
+                                <a:schemeClr val="lt1"/>
+                              </a:fontRef>
+                            </wps:style>
+                            <wps:txbx>
+                              <w:txbxContent>
+                                <w:p>
+                                  <w:pPr>
+                                    <w:jc w:val="center"/>
+                                    <w:rPr>
+                                      <w:color w:val="000000" w:themeColor="text1"/>
+                                    </w:rPr>
+                                  </w:pPr>
+                                  <w:r>
+                                    <w:rPr>
+                                      <w:color w:val="000000" w:themeColor="text1"/>
+                                    </w:rPr>
+                                    <w:t>Architektur</w:t>
+                                  </w:r>
+                                </w:p>
+                              </w:txbxContent>
+                            </wps:txbx>
+                            <wps:bodyPr rot="0" spcFirstLastPara="0" vertOverflow="overflow" horzOverflow="overflow" vert="horz" wrap="square" lIns="91440" tIns="45720" rIns="91440" bIns="45720" numCol="1" spcCol="0" rtlCol="0" fromWordArt="0" anchor="ctr" anchorCtr="0" forceAA="0" compatLnSpc="1">
+                              <a:prstTxWarp prst="textNoShape">
+                                <a:avLst/>
+                              </a:prstTxWarp>
+                              <a:noAutofit/>
+                            </wps:bodyPr>
+                          </wps:wsp>
+                        </a:graphicData>
+                      </a:graphic>
+                    </wp:inline>
+                  </w:drawing>
+                </mc:Choice>
+                <mc:Fallback>
+                  <w:pict>
+                    <v:roundrect w14:anchorId="76208FA2" id="Rechteck: abgerundete Ecken 35" o:spid="_x0000_s1053" style="width:95.25pt;height:24pt;visibility:visible;mso-wrap-style:square;mso-left-percent:-10001;mso-top-percent:-10001;mso-position-horizontal:absolute;mso-position-horizontal-relative:char;mso-position-vertical:absolute;mso-position-vertical-relative:line;mso-left-percent:-10001;mso-top-percent:-10001;v-text-anchor:middle" arcsize="10923f" o:gfxdata="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" fillcolor="#ffd966 [1943]" strokecolor="#1f3763 [1604]" strokeweight="1pt">
+                      <v:stroke joinstyle="miter"/>
+                      <v:textbox>
+                        <w:txbxContent>
+                          <w:p>
+                            <w:pPr>
+                              <w:jc w:val="center"/>
+                              <w:rPr>
+                                <w:color w:val="000000" w:themeColor="text1"/>
+                              </w:rPr>
+                            </w:pPr>
+                            <w:r>
+                              <w:rPr>
+                                <w:color w:val="000000" w:themeColor="text1"/>
+                              </w:rPr>
+                              <w:t>Architektur</w:t>
+                            </w:r>
+                          </w:p>
+                        </w:txbxContent>
+                      </v:textbox>
+                      <w10:anchorlock/>
+                    </v:roundrect>
+                  </w:pict>
+                </mc:Fallback>
+              </mc:AlternateContent>
+            </w:r>
+          </w:p>
+          <w:p>
+            <w:pPr>
+              <w:jc w:val="center"/>
+              <w:cnfStyle w:val="000000000000" w:firstRow="0" w:lastRow="0" w:firstColumn="0" w:lastColumn="0" w:oddVBand="0" w:evenVBand="0" w:oddHBand="0" w:evenHBand="0" w:firstRowFirstColumn="0" w:firstRowLastColumn="0" w:lastRowFirstColumn="0" w:lastRowLastColumn="0"/>
+            </w:pPr>
+            <w:r>
+              <w:rPr>
+                <w:noProof/>
+              </w:rPr>
+              <mc:AlternateContent>
+                <mc:Choice Requires="wps">
+                  <w:drawing>
+                    <wp:inline distT="0" distB="0" distL="0" distR="0" wp14:anchorId="771C614D" wp14:editId="16CDB293">
+                      <wp:extent cx="1209675" cy="304800"/>
+                      <wp:effectExtent l="0" t="0" r="28575" b="19050"/>
+                      <wp:docPr id="36" name="Rechteck: abgerundete Ecken 36"/>
+                      <wp:cNvGraphicFramePr/>
+                      <a:graphic xmlns:a="http://schemas.openxmlformats.org/drawingml/2006/main">
+                        <a:graphicData uri="http://schemas.microsoft.com/office/word/2010/wordprocessingShape">
+                          <wps:wsp>
+                            <wps:cNvSpPr/>
+                            <wps:spPr>
+                              <a:xfrm>
+                                <a:off x="0" y="0"/>
+                                <a:ext cx="1209675" cy="304800"/>
+                              </a:xfrm>
+                              <a:prstGeom prst="roundRect">
+                                <a:avLst/>
+                              </a:prstGeom>
+                              <a:solidFill>
+                                <a:schemeClr val="accent6">
+                                  <a:lumMod val="60000"/>
+                                  <a:lumOff val="40000"/>
+                                </a:schemeClr>
+                              </a:solidFill>
+                            </wps:spPr>
+                            <wps:style>
+                              <a:lnRef idx="2">
+                                <a:schemeClr val="accent1">
+                                  <a:shade val="50000"/>
+                                </a:schemeClr>
+                              </a:lnRef>
+                              <a:fillRef idx="1">
+                                <a:schemeClr val="accent1"/>
+                              </a:fillRef>
+                              <a:effectRef idx="0">
+                                <a:schemeClr val="accent1"/>
+                              </a:effectRef>
+                              <a:fontRef idx="minor">
+                                <a:schemeClr val="lt1"/>
+                              </a:fontRef>
+                            </wps:style>
+                            <wps:txbx>
+                              <w:txbxContent>
+                                <w:p>
+                                  <w:pPr>
+                                    <w:jc w:val="center"/>
+                                    <w:rPr>
+                                      <w:color w:val="000000" w:themeColor="text1"/>
+                                    </w:rPr>
+                                  </w:pPr>
+                                  <w:r>
+                                    <w:rPr>
+                                      <w:color w:val="000000" w:themeColor="text1"/>
+                                    </w:rPr>
+                                    <w:t>REST API</w:t>
+                                  </w:r>
+                                </w:p>
+                              </w:txbxContent>
+                            </wps:txbx>
+                            <wps:bodyPr rot="0" spcFirstLastPara="0" vertOverflow="overflow" horzOverflow="overflow" vert="horz" wrap="square" lIns="91440" tIns="45720" rIns="91440" bIns="45720" numCol="1" spcCol="0" rtlCol="0" fromWordArt="0" anchor="ctr" anchorCtr="0" forceAA="0" compatLnSpc="1">
+                              <a:prstTxWarp prst="textNoShape">
+                                <a:avLst/>
+                              </a:prstTxWarp>
+                              <a:noAutofit/>
+                            </wps:bodyPr>
+                          </wps:wsp>
+                        </a:graphicData>
+                      </a:graphic>
+                    </wp:inline>
+                  </w:drawing>
+                </mc:Choice>
+                <mc:Fallback>
+                  <w:pict>
+                    <v:roundrect w14:anchorId="771C614D" id="Rechteck: abgerundete Ecken 36" o:spid="_x0000_s1054" style="width:95.25pt;height:24pt;visibility:visible;mso-wrap-style:square;mso-left-percent:-10001;mso-top-percent:-10001;mso-position-horizontal:absolute;mso-position-horizontal-relative:char;mso-position-vertical:absolute;mso-position-vertical-relative:line;mso-left-percent:-10001;mso-top-percent:-10001;v-text-anchor:middle" arcsize="10923f" o:gfxdata="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" fillcolor="#a8d08d [1945]" strokecolor="#1f3763 [1604]" strokeweight="1pt">
+                      <v:stroke joinstyle="miter"/>
+                      <v:textbox>
+                        <w:txbxContent>
+                          <w:p>
+                            <w:pPr>
+                              <w:jc w:val="center"/>
+                              <w:rPr>
+                                <w:color w:val="000000" w:themeColor="text1"/>
+                              </w:rPr>
+                            </w:pPr>
+                            <w:r>
+                              <w:rPr>
+                                <w:color w:val="000000" w:themeColor="text1"/>
+                              </w:rPr>
+                              <w:t>REST API</w:t>
+                            </w:r>
+                          </w:p>
+                        </w:txbxContent>
+                      </v:textbox>
+                      <w10:anchorlock/>
+                    </v:roundrect>
+                  </w:pict>
+                </mc:Fallback>
+              </mc:AlternateContent>
+            </w:r>
+          </w:p>
+          <w:p>
+            <w:pPr>
+              <w:jc w:val="center"/>
+              <w:cnfStyle w:val="000000000000" w:firstRow="0" w:lastRow="0" w:firstColumn="0" w:lastColumn="0" w:oddVBand="0" w:evenVBand="0" w:oddHBand="0" w:evenHBand="0" w:firstRowFirstColumn="0" w:firstRowLastColumn="0" w:lastRowFirstColumn="0" w:lastRowLastColumn="0"/>
+            </w:pPr>
+            <w:r>
+              <w:t>Implemen</w:t>
+            </w:r>
+            <w:r>
+              <w:t>tierung</w:t>
+            </w:r>
           </w:p>
         </w:tc>
         <w:tc>
           <w:tcPr>
-            <w:tcW w:w="2885" w:type="dxa"/>
+            <w:tcW w:w="2830" w:type="dxa"/>
           </w:tcPr>
           <w:p>
             <w:pPr>
               <w:jc w:val="center"/>
               <w:cnfStyle w:val="000000000000" w:firstRow="0" w:lastRow="0" w:firstColumn="0" w:lastColumn="0" w:oddVBand="0" w:evenVBand="0" w:oddHBand="0" w:evenHBand="0" w:firstRowFirstColumn="0" w:firstRowLastColumn="0" w:lastRowFirstColumn="0" w:lastRowLastColumn="0"/>
             </w:pPr>
+            <w:r>
+              <w:rPr>
+                <w:noProof/>
+              </w:rPr>
+              <mc:AlternateContent>
+                <mc:Choice Requires="wps">
+                  <w:drawing>
+                    <wp:inline distT="0" distB="0" distL="0" distR="0" wp14:anchorId="6C485E95" wp14:editId="2F616846">
+                      <wp:extent cx="1400175" cy="304800"/>
+                      <wp:effectExtent l="0" t="0" r="28575" b="19050"/>
+                      <wp:docPr id="56" name="Rechteck: abgerundete Ecken 56"/>
+                      <wp:cNvGraphicFramePr/>
+                      <a:graphic xmlns:a="http://schemas.openxmlformats.org/drawingml/2006/main">
+                        <a:graphicData uri="http://schemas.microsoft.com/office/word/2010/wordprocessingShape">
+                          <wps:wsp>
+                            <wps:cNvSpPr/>
+                            <wps:spPr>
+                              <a:xfrm>
+                                <a:off x="0" y="0"/>
+                                <a:ext cx="1400175" cy="304800"/>
+                              </a:xfrm>
+                              <a:prstGeom prst="roundRect">
+                                <a:avLst/>
+                              </a:prstGeom>
+                              <a:solidFill>
+                                <a:schemeClr val="accent2">
+                                  <a:lumMod val="20000"/>
+                                  <a:lumOff val="80000"/>
+                                </a:schemeClr>
+                              </a:solidFill>
+                            </wps:spPr>
+                            <wps:style>
+                              <a:lnRef idx="2">
+                                <a:schemeClr val="accent1">
+                                  <a:shade val="50000"/>
+                                </a:schemeClr>
+                              </a:lnRef>
+                              <a:fillRef idx="1">
+                                <a:schemeClr val="accent1"/>
+                              </a:fillRef>
+                              <a:effectRef idx="0">
+                                <a:schemeClr val="accent1"/>
+                              </a:effectRef>
+                              <a:fontRef idx="minor">
+                                <a:schemeClr val="lt1"/>
+                              </a:fontRef>
+                            </wps:style>
+                            <wps:txbx>
+                              <w:txbxContent>
+                                <w:p>
+                                  <w:pPr>
+                                    <w:jc w:val="center"/>
+                                    <w:rPr>
+                                      <w:color w:val="000000" w:themeColor="text1"/>
+                                    </w:rPr>
+                                  </w:pPr>
+                                  <w:r>
+                                    <w:rPr>
+                                      <w:color w:val="000000" w:themeColor="text1"/>
+                                    </w:rPr>
+                                    <w:t>Projektmanagement</w:t>
+                                  </w:r>
+                                </w:p>
+                              </w:txbxContent>
+                            </wps:txbx>
+                            <wps:bodyPr rot="0" spcFirstLastPara="0" vertOverflow="overflow" horzOverflow="overflow" vert="horz" wrap="square" lIns="91440" tIns="45720" rIns="91440" bIns="45720" numCol="1" spcCol="0" rtlCol="0" fromWordArt="0" anchor="ctr" anchorCtr="0" forceAA="0" compatLnSpc="1">
+                              <a:prstTxWarp prst="textNoShape">
+                                <a:avLst/>
+                              </a:prstTxWarp>
+                              <a:noAutofit/>
+                            </wps:bodyPr>
+                          </wps:wsp>
+                        </a:graphicData>
+                      </a:graphic>
+                    </wp:inline>
+                  </w:drawing>
+                </mc:Choice>
+                <mc:Fallback>
+                  <w:pict>
+                    <v:roundrect w14:anchorId="6C485E95" id="Rechteck: abgerundete Ecken 56" o:spid="_x0000_s1055" style="width:110.25pt;height:24pt;visibility:visible;mso-wrap-style:square;mso-left-percent:-10001;mso-top-percent:-10001;mso-position-horizontal:absolute;mso-position-horizontal-relative:char;mso-position-vertical:absolute;mso-position-vertical-relative:line;mso-left-percent:-10001;mso-top-percent:-10001;v-text-anchor:middle" arcsize="10923f" o:gfxdata="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" fillcolor="#fbe4d5 [661]" strokecolor="#1f3763 [1604]" strokeweight="1pt">
+                      <v:stroke joinstyle="miter"/>
+                      <v:textbox>
+                        <w:txbxContent>
+                          <w:p>
+                            <w:pPr>
+                              <w:jc w:val="center"/>
+                              <w:rPr>
+                                <w:color w:val="000000" w:themeColor="text1"/>
+                              </w:rPr>
+                            </w:pPr>
+                            <w:r>
+                              <w:rPr>
+                                <w:color w:val="000000" w:themeColor="text1"/>
+                              </w:rPr>
+                              <w:t>Projektmanagement</w:t>
+                            </w:r>
+                          </w:p>
+                        </w:txbxContent>
+                      </v:textbox>
+                      <w10:anchorlock/>
+                    </v:roundrect>
+                  </w:pict>
+                </mc:Fallback>
+              </mc:AlternateContent>
+            </w:r>
+          </w:p>
+          <w:p>
+            <w:pPr>
+              <w:jc w:val="center"/>
+              <w:cnfStyle w:val="000000000000" w:firstRow="0" w:lastRow="0" w:firstColumn="0" w:lastColumn="0" w:oddVBand="0" w:evenVBand="0" w:oddHBand="0" w:evenHBand="0" w:firstRowFirstColumn="0" w:firstRowLastColumn="0" w:lastRowFirstColumn="0" w:lastRowLastColumn="0"/>
+            </w:pPr>
+            <w:r>
+              <w:rPr>
+                <w:noProof/>
+              </w:rPr>
+              <mc:AlternateContent>
+                <mc:Choice Requires="wps">
+                  <w:drawing>
+                    <wp:inline distT="0" distB="0" distL="0" distR="0" wp14:anchorId="46EA1FDE" wp14:editId="1ED56AB5">
+                      <wp:extent cx="1209675" cy="295275"/>
+                      <wp:effectExtent l="0" t="0" r="28575" b="28575"/>
+                      <wp:docPr id="57" name="Rechteck: abgerundete Ecken 57"/>
+                      <wp:cNvGraphicFramePr/>
+                      <a:graphic xmlns:a="http://schemas.openxmlformats.org/drawingml/2006/main">
+                        <a:graphicData uri="http://schemas.microsoft.com/office/word/2010/wordprocessingShape">
+                          <wps:wsp>
+                            <wps:cNvSpPr/>
+                            <wps:spPr>
+                              <a:xfrm>
+                                <a:off x="0" y="0"/>
+                                <a:ext cx="1209675" cy="295275"/>
+                              </a:xfrm>
+                              <a:prstGeom prst="roundRect">
+                                <a:avLst/>
+                              </a:prstGeom>
+                              <a:solidFill>
+                                <a:schemeClr val="accent2">
+                                  <a:lumMod val="60000"/>
+                                  <a:lumOff val="40000"/>
+                                </a:schemeClr>
+                              </a:solidFill>
+                            </wps:spPr>
+                            <wps:style>
+                              <a:lnRef idx="2">
+                                <a:schemeClr val="accent1">
+                                  <a:shade val="50000"/>
+                                </a:schemeClr>
+                              </a:lnRef>
+                              <a:fillRef idx="1">
+                                <a:schemeClr val="accent1"/>
+                              </a:fillRef>
+                              <a:effectRef idx="0">
+                                <a:schemeClr val="accent1"/>
+                              </a:effectRef>
+                              <a:fontRef idx="minor">
+                                <a:schemeClr val="lt1"/>
+                              </a:fontRef>
+                            </wps:style>
+                            <wps:txbx>
+                              <w:txbxContent>
+                                <w:p>
+                                  <w:pPr>
+                                    <w:jc w:val="center"/>
+                                    <w:rPr>
+                                      <w:color w:val="000000" w:themeColor="text1"/>
+                                    </w:rPr>
+                                  </w:pPr>
+                                  <w:proofErr w:type="spellStart"/>
+                                  <w:r>
+                                    <w:rPr>
+                                      <w:color w:val="000000" w:themeColor="text1"/>
+                                    </w:rPr>
+                                    <w:t>R</w:t>
+                                  </w:r>
+                                  <w:r>
+                                    <w:rPr>
+                                      <w:color w:val="000000" w:themeColor="text1"/>
+                                    </w:rPr>
+                                    <w:t>equirements</w:t>
+                                  </w:r>
+                                  <w:proofErr w:type="spellEnd"/>
+                                </w:p>
+                              </w:txbxContent>
+                            </wps:txbx>
+                            <wps:bodyPr rot="0" spcFirstLastPara="0" vertOverflow="overflow" horzOverflow="overflow" vert="horz" wrap="square" lIns="91440" tIns="45720" rIns="91440" bIns="45720" numCol="1" spcCol="0" rtlCol="0" fromWordArt="0" anchor="ctr" anchorCtr="0" forceAA="0" compatLnSpc="1">
+                              <a:prstTxWarp prst="textNoShape">
+                                <a:avLst/>
+                              </a:prstTxWarp>
+                              <a:noAutofit/>
+                            </wps:bodyPr>
+                          </wps:wsp>
+                        </a:graphicData>
+                      </a:graphic>
+                    </wp:inline>
+                  </w:drawing>
+                </mc:Choice>
+                <mc:Fallback>
+                  <w:pict>
+                    <v:roundrect w14:anchorId="46EA1FDE" id="Rechteck: abgerundete Ecken 57" o:spid="_x0000_s1056" style="width:95.25pt;height:23.25pt;visibility:visible;mso-wrap-style:square;mso-left-percent:-10001;mso-top-percent:-10001;mso-position-horizontal:absolute;mso-position-horizontal-relative:char;mso-position-vertical:absolute;mso-position-vertical-relative:line;mso-left-percent:-10001;mso-top-percent:-10001;v-text-anchor:middle" arcsize="10923f" o:gfxdata="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" fillcolor="#f4b083 [1941]" strokecolor="#1f3763 [1604]" strokeweight="1pt">
+                      <v:stroke joinstyle="miter"/>
+                      <v:textbox>
+                        <w:txbxContent>
+                          <w:p>
+                            <w:pPr>
+                              <w:jc w:val="center"/>
+                              <w:rPr>
+                                <w:color w:val="000000" w:themeColor="text1"/>
+                              </w:rPr>
+                            </w:pPr>
+                            <w:proofErr w:type="spellStart"/>
+                            <w:r>
+                              <w:rPr>
+                                <w:color w:val="000000" w:themeColor="text1"/>
+                              </w:rPr>
+                              <w:t>R</w:t>
+                            </w:r>
+                            <w:r>
+                              <w:rPr>
+                                <w:color w:val="000000" w:themeColor="text1"/>
+                              </w:rPr>
+                              <w:t>equirements</w:t>
+                            </w:r>
+                            <w:proofErr w:type="spellEnd"/>
+                          </w:p>
+                        </w:txbxContent>
+                      </v:textbox>
+                      <w10:anchorlock/>
+                    </v:roundrect>
+                  </w:pict>
+                </mc:Fallback>
+              </mc:AlternateContent>
+            </w:r>
+          </w:p>
+          <w:p>
+            <w:pPr>
+              <w:jc w:val="center"/>
+              <w:cnfStyle w:val="000000000000" w:firstRow="0" w:lastRow="0" w:firstColumn="0" w:lastColumn="0" w:oddVBand="0" w:evenVBand="0" w:oddHBand="0" w:evenHBand="0" w:firstRowFirstColumn="0" w:firstRowLastColumn="0" w:lastRowFirstColumn="0" w:lastRowLastColumn="0"/>
+            </w:pPr>
+            <w:r>
+              <w:t>Netzplan</w:t>
+            </w:r>
           </w:p>
         </w:tc>
         <w:tc>
           <w:tcPr>
-            <w:tcW w:w="2181" w:type="dxa"/>
+            <w:tcW w:w="2466" w:type="dxa"/>
           </w:tcPr>
           <w:p>
             <w:pPr>
               <w:jc w:val="center"/>
               <w:cnfStyle w:val="000000000000" w:firstRow="0" w:lastRow="0" w:firstColumn="0" w:lastColumn="0" w:oddVBand="0" w:evenVBand="0" w:oddHBand="0" w:evenHBand="0" w:firstRowFirstColumn="0" w:firstRowLastColumn="0" w:lastRowFirstColumn="0" w:lastRowLastColumn="0"/>
             </w:pPr>
+            <w:r>
+              <w:rPr>
+                <w:noProof/>
+              </w:rPr>
+              <mc:AlternateContent>
+                <mc:Choice Requires="wps">
+                  <w:drawing>
+                    <wp:inline distT="0" distB="0" distL="0" distR="0" wp14:anchorId="7D5A4046" wp14:editId="0A60C2E1">
+                      <wp:extent cx="1400175" cy="304800"/>
+                      <wp:effectExtent l="0" t="0" r="28575" b="19050"/>
+                      <wp:docPr id="62" name="Rechteck: abgerundete Ecken 62"/>
+                      <wp:cNvGraphicFramePr/>
+                      <a:graphic xmlns:a="http://schemas.openxmlformats.org/drawingml/2006/main">
+                        <a:graphicData uri="http://schemas.microsoft.com/office/word/2010/wordprocessingShape">
+                          <wps:wsp>
+                            <wps:cNvSpPr/>
+                            <wps:spPr>
+                              <a:xfrm>
+                                <a:off x="0" y="0"/>
+                                <a:ext cx="1400175" cy="304800"/>
+                              </a:xfrm>
+                              <a:prstGeom prst="roundRect">
+                                <a:avLst/>
+                              </a:prstGeom>
+                              <a:solidFill>
+                                <a:schemeClr val="accent2">
+                                  <a:lumMod val="20000"/>
+                                  <a:lumOff val="80000"/>
+                                </a:schemeClr>
+                              </a:solidFill>
+                            </wps:spPr>
+                            <wps:style>
+                              <a:lnRef idx="2">
+                                <a:schemeClr val="accent1">
+                                  <a:shade val="50000"/>
+                                </a:schemeClr>
+                              </a:lnRef>
+                              <a:fillRef idx="1">
+                                <a:schemeClr val="accent1"/>
+                              </a:fillRef>
+                              <a:effectRef idx="0">
+                                <a:schemeClr val="accent1"/>
+                              </a:effectRef>
+                              <a:fontRef idx="minor">
+                                <a:schemeClr val="lt1"/>
+                              </a:fontRef>
+                            </wps:style>
+                            <wps:txbx>
+                              <w:txbxContent>
+                                <w:p>
+                                  <w:pPr>
+                                    <w:jc w:val="center"/>
+                                    <w:rPr>
+                                      <w:color w:val="000000" w:themeColor="text1"/>
+                                    </w:rPr>
+                                  </w:pPr>
+                                  <w:r>
+                                    <w:rPr>
+                                      <w:color w:val="000000" w:themeColor="text1"/>
+                                    </w:rPr>
+                                    <w:t>Projektmanagement</w:t>
+                                  </w:r>
+                                </w:p>
+                              </w:txbxContent>
+                            </wps:txbx>
+                            <wps:bodyPr rot="0" spcFirstLastPara="0" vertOverflow="overflow" horzOverflow="overflow" vert="horz" wrap="square" lIns="91440" tIns="45720" rIns="91440" bIns="45720" numCol="1" spcCol="0" rtlCol="0" fromWordArt="0" anchor="ctr" anchorCtr="0" forceAA="0" compatLnSpc="1">
+                              <a:prstTxWarp prst="textNoShape">
+                                <a:avLst/>
+                              </a:prstTxWarp>
+                              <a:noAutofit/>
+                            </wps:bodyPr>
+                          </wps:wsp>
+                        </a:graphicData>
+                      </a:graphic>
+                    </wp:inline>
+                  </w:drawing>
+                </mc:Choice>
+                <mc:Fallback>
+                  <w:pict>
+                    <v:roundrect w14:anchorId="7D5A4046" id="Rechteck: abgerundete Ecken 62" o:spid="_x0000_s1057" style="width:110.25pt;height:24pt;visibility:visible;mso-wrap-style:square;mso-left-percent:-10001;mso-top-percent:-10001;mso-position-horizontal:absolute;mso-position-horizontal-relative:char;mso-position-vertical:absolute;mso-position-vertical-relative:line;mso-left-percent:-10001;mso-top-percent:-10001;v-text-anchor:middle" arcsize="10923f" o:gfxdata="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" fillcolor="#fbe4d5 [661]" strokecolor="#1f3763 [1604]" strokeweight="1pt">
+                      <v:stroke joinstyle="miter"/>
+                      <v:textbox>
+                        <w:txbxContent>
+                          <w:p>
+                            <w:pPr>
+                              <w:jc w:val="center"/>
+                              <w:rPr>
+                                <w:color w:val="000000" w:themeColor="text1"/>
+                              </w:rPr>
+                            </w:pPr>
+                            <w:r>
+                              <w:rPr>
+                                <w:color w:val="000000" w:themeColor="text1"/>
+                              </w:rPr>
+                              <w:t>Projektmanagement</w:t>
+                            </w:r>
+                          </w:p>
+                        </w:txbxContent>
+                      </v:textbox>
+                      <w10:anchorlock/>
+                    </v:roundrect>
+                  </w:pict>
+                </mc:Fallback>
+              </mc:AlternateContent>
+            </w:r>
+          </w:p>
+          <w:p>
+            <w:pPr>
+              <w:jc w:val="center"/>
+              <w:cnfStyle w:val="000000000000" w:firstRow="0" w:lastRow="0" w:firstColumn="0" w:lastColumn="0" w:oddVBand="0" w:evenVBand="0" w:oddHBand="0" w:evenHBand="0" w:firstRowFirstColumn="0" w:firstRowLastColumn="0" w:lastRowFirstColumn="0" w:lastRowLastColumn="0"/>
+            </w:pPr>
+            <w:r>
+              <w:rPr>
+                <w:noProof/>
+              </w:rPr>
+              <mc:AlternateContent>
+                <mc:Choice Requires="wps">
+                  <w:drawing>
+                    <wp:inline distT="0" distB="0" distL="0" distR="0" wp14:anchorId="3D20F88C" wp14:editId="34EBDF4A">
+                      <wp:extent cx="1209675" cy="295275"/>
+                      <wp:effectExtent l="0" t="0" r="28575" b="28575"/>
+                      <wp:docPr id="63" name="Rechteck: abgerundete Ecken 63"/>
+                      <wp:cNvGraphicFramePr/>
+                      <a:graphic xmlns:a="http://schemas.openxmlformats.org/drawingml/2006/main">
+                        <a:graphicData uri="http://schemas.microsoft.com/office/word/2010/wordprocessingShape">
+                          <wps:wsp>
+                            <wps:cNvSpPr/>
+                            <wps:spPr>
+                              <a:xfrm>
+                                <a:off x="0" y="0"/>
+                                <a:ext cx="1209675" cy="295275"/>
+                              </a:xfrm>
+                              <a:prstGeom prst="roundRect">
+                                <a:avLst/>
+                              </a:prstGeom>
+                              <a:solidFill>
+                                <a:schemeClr val="accent2">
+                                  <a:lumMod val="60000"/>
+                                  <a:lumOff val="40000"/>
+                                </a:schemeClr>
+                              </a:solidFill>
+                            </wps:spPr>
+                            <wps:style>
+                              <a:lnRef idx="2">
+                                <a:schemeClr val="accent1">
+                                  <a:shade val="50000"/>
+                                </a:schemeClr>
+                              </a:lnRef>
+                              <a:fillRef idx="1">
+                                <a:schemeClr val="accent1"/>
+                              </a:fillRef>
+                              <a:effectRef idx="0">
+                                <a:schemeClr val="accent1"/>
+                              </a:effectRef>
+                              <a:fontRef idx="minor">
+                                <a:schemeClr val="lt1"/>
+                              </a:fontRef>
+                            </wps:style>
+                            <wps:txbx>
+                              <w:txbxContent>
+                                <w:p>
+                                  <w:pPr>
+                                    <w:jc w:val="center"/>
+                                    <w:rPr>
+                                      <w:color w:val="000000" w:themeColor="text1"/>
+                                    </w:rPr>
+                                  </w:pPr>
+                                  <w:proofErr w:type="spellStart"/>
+                                  <w:r>
+                                    <w:rPr>
+                                      <w:color w:val="000000" w:themeColor="text1"/>
+                                    </w:rPr>
+                                    <w:t>R</w:t>
+                                  </w:r>
+                                  <w:r>
+                                    <w:rPr>
+                                      <w:color w:val="000000" w:themeColor="text1"/>
+                                    </w:rPr>
+                                    <w:t>equirements</w:t>
+                                  </w:r>
+                                  <w:proofErr w:type="spellEnd"/>
+                                </w:p>
+                              </w:txbxContent>
+                            </wps:txbx>
+                            <wps:bodyPr rot="0" spcFirstLastPara="0" vertOverflow="overflow" horzOverflow="overflow" vert="horz" wrap="square" lIns="91440" tIns="45720" rIns="91440" bIns="45720" numCol="1" spcCol="0" rtlCol="0" fromWordArt="0" anchor="ctr" anchorCtr="0" forceAA="0" compatLnSpc="1">
+                              <a:prstTxWarp prst="textNoShape">
+                                <a:avLst/>
+                              </a:prstTxWarp>
+                              <a:noAutofit/>
+                            </wps:bodyPr>
+                          </wps:wsp>
+                        </a:graphicData>
+                      </a:graphic>
+                    </wp:inline>
+                  </w:drawing>
+                </mc:Choice>
+                <mc:Fallback>
+                  <w:pict>
+                    <v:roundrect w14:anchorId="3D20F88C" id="Rechteck: abgerundete Ecken 63" o:spid="_x0000_s1058" style="width:95.25pt;height:23.25pt;visibility:visible;mso-wrap-style:square;mso-left-percent:-10001;mso-top-percent:-10001;mso-position-horizontal:absolute;mso-position-horizontal-relative:char;mso-position-vertical:absolute;mso-position-vertical-relative:line;mso-left-percent:-10001;mso-top-percent:-10001;v-text-anchor:middle" arcsize="10923f" o:gfxdata="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" fillcolor="#f4b083 [1941]" strokecolor="#1f3763 [1604]" strokeweight="1pt">
+                      <v:stroke joinstyle="miter"/>
+                      <v:textbox>
+                        <w:txbxContent>
+                          <w:p>
+                            <w:pPr>
+                              <w:jc w:val="center"/>
+                              <w:rPr>
+                                <w:color w:val="000000" w:themeColor="text1"/>
+                              </w:rPr>
+                            </w:pPr>
+                            <w:proofErr w:type="spellStart"/>
+                            <w:r>
+                              <w:rPr>
+                                <w:color w:val="000000" w:themeColor="text1"/>
+                              </w:rPr>
+                              <w:t>R</w:t>
+                            </w:r>
+                            <w:r>
+                              <w:rPr>
+                                <w:color w:val="000000" w:themeColor="text1"/>
+                              </w:rPr>
+                              <w:t>equirements</w:t>
+                            </w:r>
+                            <w:proofErr w:type="spellEnd"/>
+                          </w:p>
+                        </w:txbxContent>
+                      </v:textbox>
+                      <w10:anchorlock/>
+                    </v:roundrect>
+                  </w:pict>
+                </mc:Fallback>
+              </mc:AlternateContent>
+            </w:r>
+          </w:p>
+          <w:p>
+            <w:pPr>
+              <w:jc w:val="center"/>
+              <w:cnfStyle w:val="000000000000" w:firstRow="0" w:lastRow="0" w:firstColumn="0" w:lastColumn="0" w:oddVBand="0" w:evenVBand="0" w:oddHBand="0" w:evenHBand="0" w:firstRowFirstColumn="0" w:firstRowLastColumn="0" w:lastRowFirstColumn="0" w:lastRowLastColumn="0"/>
+            </w:pPr>
+            <w:r>
+              <w:t>Projektstrukturplan</w:t>
+            </w:r>
           </w:p>
         </w:tc>
       </w:tr>
@@ -3050,35 +4491,508 @@
         <w:tc>
           <w:tcPr>
             <w:cnfStyle w:val="001000000000" w:firstRow="0" w:lastRow="0" w:firstColumn="1" w:lastColumn="0" w:oddVBand="0" w:evenVBand="0" w:oddHBand="0" w:evenHBand="0" w:firstRowFirstColumn="0" w:firstRowLastColumn="0" w:lastRowFirstColumn="0" w:lastRowLastColumn="0"/>
-            <w:tcW w:w="1271" w:type="dxa"/>
+            <w:tcW w:w="1265" w:type="dxa"/>
           </w:tcPr>
-          <w:p/>
+          <w:p>
+            <w:r>
+              <w:t>12.05.2021</w:t>
+            </w:r>
+          </w:p>
         </w:tc>
         <w:tc>
           <w:tcPr>
-            <w:tcW w:w="2552" w:type="dxa"/>
+            <w:tcW w:w="2501" w:type="dxa"/>
           </w:tcPr>
           <w:p>
             <w:pPr>
               <w:jc w:val="center"/>
               <w:cnfStyle w:val="000000100000" w:firstRow="0" w:lastRow="0" w:firstColumn="0" w:lastColumn="0" w:oddVBand="0" w:evenVBand="0" w:oddHBand="1" w:evenHBand="0" w:firstRowFirstColumn="0" w:firstRowLastColumn="0" w:lastRowFirstColumn="0" w:lastRowLastColumn="0"/>
             </w:pPr>
+            <w:r>
+              <w:rPr>
+                <w:noProof/>
+              </w:rPr>
+              <mc:AlternateContent>
+                <mc:Choice Requires="wps">
+                  <w:drawing>
+                    <wp:inline distT="0" distB="0" distL="0" distR="0" wp14:anchorId="7C6B5A2C" wp14:editId="3D6F4192">
+                      <wp:extent cx="1209675" cy="304800"/>
+                      <wp:effectExtent l="0" t="0" r="28575" b="19050"/>
+                      <wp:docPr id="37" name="Rechteck: abgerundete Ecken 37"/>
+                      <wp:cNvGraphicFramePr/>
+                      <a:graphic xmlns:a="http://schemas.openxmlformats.org/drawingml/2006/main">
+                        <a:graphicData uri="http://schemas.microsoft.com/office/word/2010/wordprocessingShape">
+                          <wps:wsp>
+                            <wps:cNvSpPr/>
+                            <wps:spPr>
+                              <a:xfrm>
+                                <a:off x="0" y="0"/>
+                                <a:ext cx="1209675" cy="304800"/>
+                              </a:xfrm>
+                              <a:prstGeom prst="roundRect">
+                                <a:avLst/>
+                              </a:prstGeom>
+                              <a:solidFill>
+                                <a:schemeClr val="accent4">
+                                  <a:lumMod val="60000"/>
+                                  <a:lumOff val="40000"/>
+                                </a:schemeClr>
+                              </a:solidFill>
+                            </wps:spPr>
+                            <wps:style>
+                              <a:lnRef idx="2">
+                                <a:schemeClr val="accent1">
+                                  <a:shade val="50000"/>
+                                </a:schemeClr>
+                              </a:lnRef>
+                              <a:fillRef idx="1">
+                                <a:schemeClr val="accent1"/>
+                              </a:fillRef>
+                              <a:effectRef idx="0">
+                                <a:schemeClr val="accent1"/>
+                              </a:effectRef>
+                              <a:fontRef idx="minor">
+                                <a:schemeClr val="lt1"/>
+                              </a:fontRef>
+                            </wps:style>
+                            <wps:txbx>
+                              <w:txbxContent>
+                                <w:p>
+                                  <w:pPr>
+                                    <w:jc w:val="center"/>
+                                    <w:rPr>
+                                      <w:color w:val="000000" w:themeColor="text1"/>
+                                    </w:rPr>
+                                  </w:pPr>
+                                  <w:r>
+                                    <w:rPr>
+                                      <w:color w:val="000000" w:themeColor="text1"/>
+                                    </w:rPr>
+                                    <w:t>Architektur</w:t>
+                                  </w:r>
+                                </w:p>
+                              </w:txbxContent>
+                            </wps:txbx>
+                            <wps:bodyPr rot="0" spcFirstLastPara="0" vertOverflow="overflow" horzOverflow="overflow" vert="horz" wrap="square" lIns="91440" tIns="45720" rIns="91440" bIns="45720" numCol="1" spcCol="0" rtlCol="0" fromWordArt="0" anchor="ctr" anchorCtr="0" forceAA="0" compatLnSpc="1">
+                              <a:prstTxWarp prst="textNoShape">
+                                <a:avLst/>
+                              </a:prstTxWarp>
+                              <a:noAutofit/>
+                            </wps:bodyPr>
+                          </wps:wsp>
+                        </a:graphicData>
+                      </a:graphic>
+                    </wp:inline>
+                  </w:drawing>
+                </mc:Choice>
+                <mc:Fallback>
+                  <w:pict>
+                    <v:roundrect w14:anchorId="7C6B5A2C" id="Rechteck: abgerundete Ecken 37" o:spid="_x0000_s1059" style="width:95.25pt;height:24pt;visibility:visible;mso-wrap-style:square;mso-left-percent:-10001;mso-top-percent:-10001;mso-position-horizontal:absolute;mso-position-horizontal-relative:char;mso-position-vertical:absolute;mso-position-vertical-relative:line;mso-left-percent:-10001;mso-top-percent:-10001;v-text-anchor:middle" arcsize="10923f" o:gfxdata="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" fillcolor="#ffd966 [1943]" strokecolor="#1f3763 [1604]" strokeweight="1pt">
+                      <v:stroke joinstyle="miter"/>
+                      <v:textbox>
+                        <w:txbxContent>
+                          <w:p>
+                            <w:pPr>
+                              <w:jc w:val="center"/>
+                              <w:rPr>
+                                <w:color w:val="000000" w:themeColor="text1"/>
+                              </w:rPr>
+                            </w:pPr>
+                            <w:r>
+                              <w:rPr>
+                                <w:color w:val="000000" w:themeColor="text1"/>
+                              </w:rPr>
+                              <w:t>Architektur</w:t>
+                            </w:r>
+                          </w:p>
+                        </w:txbxContent>
+                      </v:textbox>
+                      <w10:anchorlock/>
+                    </v:roundrect>
+                  </w:pict>
+                </mc:Fallback>
+              </mc:AlternateContent>
+            </w:r>
+          </w:p>
+          <w:p>
+            <w:pPr>
+              <w:jc w:val="center"/>
+              <w:cnfStyle w:val="000000100000" w:firstRow="0" w:lastRow="0" w:firstColumn="0" w:lastColumn="0" w:oddVBand="0" w:evenVBand="0" w:oddHBand="1" w:evenHBand="0" w:firstRowFirstColumn="0" w:firstRowLastColumn="0" w:lastRowFirstColumn="0" w:lastRowLastColumn="0"/>
+            </w:pPr>
+            <w:r>
+              <w:rPr>
+                <w:noProof/>
+              </w:rPr>
+              <mc:AlternateContent>
+                <mc:Choice Requires="wps">
+                  <w:drawing>
+                    <wp:inline distT="0" distB="0" distL="0" distR="0" wp14:anchorId="703353FB" wp14:editId="7C29AB22">
+                      <wp:extent cx="1209675" cy="304800"/>
+                      <wp:effectExtent l="0" t="0" r="28575" b="19050"/>
+                      <wp:docPr id="38" name="Rechteck: abgerundete Ecken 38"/>
+                      <wp:cNvGraphicFramePr/>
+                      <a:graphic xmlns:a="http://schemas.openxmlformats.org/drawingml/2006/main">
+                        <a:graphicData uri="http://schemas.microsoft.com/office/word/2010/wordprocessingShape">
+                          <wps:wsp>
+                            <wps:cNvSpPr/>
+                            <wps:spPr>
+                              <a:xfrm>
+                                <a:off x="0" y="0"/>
+                                <a:ext cx="1209675" cy="304800"/>
+                              </a:xfrm>
+                              <a:prstGeom prst="roundRect">
+                                <a:avLst/>
+                              </a:prstGeom>
+                              <a:solidFill>
+                                <a:schemeClr val="accent6">
+                                  <a:lumMod val="60000"/>
+                                  <a:lumOff val="40000"/>
+                                </a:schemeClr>
+                              </a:solidFill>
+                            </wps:spPr>
+                            <wps:style>
+                              <a:lnRef idx="2">
+                                <a:schemeClr val="accent1">
+                                  <a:shade val="50000"/>
+                                </a:schemeClr>
+                              </a:lnRef>
+                              <a:fillRef idx="1">
+                                <a:schemeClr val="accent1"/>
+                              </a:fillRef>
+                              <a:effectRef idx="0">
+                                <a:schemeClr val="accent1"/>
+                              </a:effectRef>
+                              <a:fontRef idx="minor">
+                                <a:schemeClr val="lt1"/>
+                              </a:fontRef>
+                            </wps:style>
+                            <wps:txbx>
+                              <w:txbxContent>
+                                <w:p>
+                                  <w:pPr>
+                                    <w:jc w:val="center"/>
+                                    <w:rPr>
+                                      <w:color w:val="000000" w:themeColor="text1"/>
+                                    </w:rPr>
+                                  </w:pPr>
+                                  <w:r>
+                                    <w:rPr>
+                                      <w:color w:val="000000" w:themeColor="text1"/>
+                                    </w:rPr>
+                                    <w:t>REST API</w:t>
+                                  </w:r>
+                                </w:p>
+                              </w:txbxContent>
+                            </wps:txbx>
+                            <wps:bodyPr rot="0" spcFirstLastPara="0" vertOverflow="overflow" horzOverflow="overflow" vert="horz" wrap="square" lIns="91440" tIns="45720" rIns="91440" bIns="45720" numCol="1" spcCol="0" rtlCol="0" fromWordArt="0" anchor="ctr" anchorCtr="0" forceAA="0" compatLnSpc="1">
+                              <a:prstTxWarp prst="textNoShape">
+                                <a:avLst/>
+                              </a:prstTxWarp>
+                              <a:noAutofit/>
+                            </wps:bodyPr>
+                          </wps:wsp>
+                        </a:graphicData>
+                      </a:graphic>
+                    </wp:inline>
+                  </w:drawing>
+                </mc:Choice>
+                <mc:Fallback>
+                  <w:pict>
+                    <v:roundrect w14:anchorId="703353FB" id="Rechteck: abgerundete Ecken 38" o:spid="_x0000_s1060" style="width:95.25pt;height:24pt;visibility:visible;mso-wrap-style:square;mso-left-percent:-10001;mso-top-percent:-10001;mso-position-horizontal:absolute;mso-position-horizontal-relative:char;mso-position-vertical:absolute;mso-position-vertical-relative:line;mso-left-percent:-10001;mso-top-percent:-10001;v-text-anchor:middle" arcsize="10923f" o:gfxdata="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" fillcolor="#a8d08d [1945]" strokecolor="#1f3763 [1604]" strokeweight="1pt">
+                      <v:stroke joinstyle="miter"/>
+                      <v:textbox>
+                        <w:txbxContent>
+                          <w:p>
+                            <w:pPr>
+                              <w:jc w:val="center"/>
+                              <w:rPr>
+                                <w:color w:val="000000" w:themeColor="text1"/>
+                              </w:rPr>
+                            </w:pPr>
+                            <w:r>
+                              <w:rPr>
+                                <w:color w:val="000000" w:themeColor="text1"/>
+                              </w:rPr>
+                              <w:t>REST API</w:t>
+                            </w:r>
+                          </w:p>
+                        </w:txbxContent>
+                      </v:textbox>
+                      <w10:anchorlock/>
+                    </v:roundrect>
+                  </w:pict>
+                </mc:Fallback>
+              </mc:AlternateContent>
+            </w:r>
+          </w:p>
+          <w:p>
+            <w:pPr>
+              <w:jc w:val="center"/>
+              <w:cnfStyle w:val="000000100000" w:firstRow="0" w:lastRow="0" w:firstColumn="0" w:lastColumn="0" w:oddVBand="0" w:evenVBand="0" w:oddHBand="1" w:evenHBand="0" w:firstRowFirstColumn="0" w:firstRowLastColumn="0" w:lastRowFirstColumn="0" w:lastRowLastColumn="0"/>
+            </w:pPr>
+            <w:r>
+              <w:t>Implement</w:t>
+            </w:r>
+            <w:r>
+              <w:t>ierung</w:t>
+            </w:r>
           </w:p>
         </w:tc>
         <w:tc>
           <w:tcPr>
-            <w:tcW w:w="2885" w:type="dxa"/>
+            <w:tcW w:w="2830" w:type="dxa"/>
           </w:tcPr>
           <w:p>
             <w:pPr>
               <w:jc w:val="center"/>
               <w:cnfStyle w:val="000000100000" w:firstRow="0" w:lastRow="0" w:firstColumn="0" w:lastColumn="0" w:oddVBand="0" w:evenVBand="0" w:oddHBand="1" w:evenHBand="0" w:firstRowFirstColumn="0" w:firstRowLastColumn="0" w:lastRowFirstColumn="0" w:lastRowLastColumn="0"/>
             </w:pPr>
+            <w:r>
+              <w:rPr>
+                <w:noProof/>
+              </w:rPr>
+              <mc:AlternateContent>
+                <mc:Choice Requires="wps">
+                  <w:drawing>
+                    <wp:inline distT="0" distB="0" distL="0" distR="0" wp14:anchorId="6597275E" wp14:editId="72CE3044">
+                      <wp:extent cx="1400175" cy="304800"/>
+                      <wp:effectExtent l="0" t="0" r="28575" b="19050"/>
+                      <wp:docPr id="58" name="Rechteck: abgerundete Ecken 58"/>
+                      <wp:cNvGraphicFramePr/>
+                      <a:graphic xmlns:a="http://schemas.openxmlformats.org/drawingml/2006/main">
+                        <a:graphicData uri="http://schemas.microsoft.com/office/word/2010/wordprocessingShape">
+                          <wps:wsp>
+                            <wps:cNvSpPr/>
+                            <wps:spPr>
+                              <a:xfrm>
+                                <a:off x="0" y="0"/>
+                                <a:ext cx="1400175" cy="304800"/>
+                              </a:xfrm>
+                              <a:prstGeom prst="roundRect">
+                                <a:avLst/>
+                              </a:prstGeom>
+                              <a:solidFill>
+                                <a:schemeClr val="accent2">
+                                  <a:lumMod val="20000"/>
+                                  <a:lumOff val="80000"/>
+                                </a:schemeClr>
+                              </a:solidFill>
+                            </wps:spPr>
+                            <wps:style>
+                              <a:lnRef idx="2">
+                                <a:schemeClr val="accent1">
+                                  <a:shade val="50000"/>
+                                </a:schemeClr>
+                              </a:lnRef>
+                              <a:fillRef idx="1">
+                                <a:schemeClr val="accent1"/>
+                              </a:fillRef>
+                              <a:effectRef idx="0">
+                                <a:schemeClr val="accent1"/>
+                              </a:effectRef>
+                              <a:fontRef idx="minor">
+                                <a:schemeClr val="lt1"/>
+                              </a:fontRef>
+                            </wps:style>
+                            <wps:txbx>
+                              <w:txbxContent>
+                                <w:p>
+                                  <w:pPr>
+                                    <w:jc w:val="center"/>
+                                    <w:rPr>
+                                      <w:color w:val="000000" w:themeColor="text1"/>
+                                    </w:rPr>
+                                  </w:pPr>
+                                  <w:r>
+                                    <w:rPr>
+                                      <w:color w:val="000000" w:themeColor="text1"/>
+                                    </w:rPr>
+                                    <w:t>Projektmanagement</w:t>
+                                  </w:r>
+                                </w:p>
+                              </w:txbxContent>
+                            </wps:txbx>
+                            <wps:bodyPr rot="0" spcFirstLastPara="0" vertOverflow="overflow" horzOverflow="overflow" vert="horz" wrap="square" lIns="91440" tIns="45720" rIns="91440" bIns="45720" numCol="1" spcCol="0" rtlCol="0" fromWordArt="0" anchor="ctr" anchorCtr="0" forceAA="0" compatLnSpc="1">
+                              <a:prstTxWarp prst="textNoShape">
+                                <a:avLst/>
+                              </a:prstTxWarp>
+                              <a:noAutofit/>
+                            </wps:bodyPr>
+                          </wps:wsp>
+                        </a:graphicData>
+                      </a:graphic>
+                    </wp:inline>
+                  </w:drawing>
+                </mc:Choice>
+                <mc:Fallback>
+                  <w:pict>
+                    <v:roundrect w14:anchorId="6597275E" id="Rechteck: abgerundete Ecken 58" o:spid="_x0000_s1061" style="width:110.25pt;height:24pt;visibility:visible;mso-wrap-style:square;mso-left-percent:-10001;mso-top-percent:-10001;mso-position-horizontal:absolute;mso-position-horizontal-relative:char;mso-position-vertical:absolute;mso-position-vertical-relative:line;mso-left-percent:-10001;mso-top-percent:-10001;v-text-anchor:middle" arcsize="10923f" o:gfxdata="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" fillcolor="#fbe4d5 [661]" strokecolor="#1f3763 [1604]" strokeweight="1pt">
+                      <v:stroke joinstyle="miter"/>
+                      <v:textbox>
+                        <w:txbxContent>
+                          <w:p>
+                            <w:pPr>
+                              <w:jc w:val="center"/>
+                              <w:rPr>
+                                <w:color w:val="000000" w:themeColor="text1"/>
+                              </w:rPr>
+                            </w:pPr>
+                            <w:r>
+                              <w:rPr>
+                                <w:color w:val="000000" w:themeColor="text1"/>
+                              </w:rPr>
+                              <w:t>Projektmanagement</w:t>
+                            </w:r>
+                          </w:p>
+                        </w:txbxContent>
+                      </v:textbox>
+                      <w10:anchorlock/>
+                    </v:roundrect>
+                  </w:pict>
+                </mc:Fallback>
+              </mc:AlternateContent>
+            </w:r>
+          </w:p>
+          <w:p>
+            <w:pPr>
+              <w:jc w:val="center"/>
+              <w:cnfStyle w:val="000000100000" w:firstRow="0" w:lastRow="0" w:firstColumn="0" w:lastColumn="0" w:oddVBand="0" w:evenVBand="0" w:oddHBand="1" w:evenHBand="0" w:firstRowFirstColumn="0" w:firstRowLastColumn="0" w:lastRowFirstColumn="0" w:lastRowLastColumn="0"/>
+            </w:pPr>
+            <w:r>
+              <w:rPr>
+                <w:noProof/>
+              </w:rPr>
+              <mc:AlternateContent>
+                <mc:Choice Requires="wps">
+                  <w:drawing>
+                    <wp:inline distT="0" distB="0" distL="0" distR="0" wp14:anchorId="6B1E88DA" wp14:editId="0D74FF9F">
+                      <wp:extent cx="1209675" cy="295275"/>
+                      <wp:effectExtent l="0" t="0" r="28575" b="28575"/>
+                      <wp:docPr id="59" name="Rechteck: abgerundete Ecken 59"/>
+                      <wp:cNvGraphicFramePr/>
+                      <a:graphic xmlns:a="http://schemas.openxmlformats.org/drawingml/2006/main">
+                        <a:graphicData uri="http://schemas.microsoft.com/office/word/2010/wordprocessingShape">
+                          <wps:wsp>
+                            <wps:cNvSpPr/>
+                            <wps:spPr>
+                              <a:xfrm>
+                                <a:off x="0" y="0"/>
+                                <a:ext cx="1209675" cy="295275"/>
+                              </a:xfrm>
+                              <a:prstGeom prst="roundRect">
+                                <a:avLst/>
+                              </a:prstGeom>
+                              <a:solidFill>
+                                <a:schemeClr val="accent2">
+                                  <a:lumMod val="60000"/>
+                                  <a:lumOff val="40000"/>
+                                </a:schemeClr>
+                              </a:solidFill>
+                            </wps:spPr>
+                            <wps:style>
+                              <a:lnRef idx="2">
+                                <a:schemeClr val="accent1">
+                                  <a:shade val="50000"/>
+                                </a:schemeClr>
+                              </a:lnRef>
+                              <a:fillRef idx="1">
+                                <a:schemeClr val="accent1"/>
+                              </a:fillRef>
+                              <a:effectRef idx="0">
+                                <a:schemeClr val="accent1"/>
+                              </a:effectRef>
+                              <a:fontRef idx="minor">
+                                <a:schemeClr val="lt1"/>
+                              </a:fontRef>
+                            </wps:style>
+                            <wps:txbx>
+                              <w:txbxContent>
+                                <w:p>
+                                  <w:pPr>
+                                    <w:jc w:val="center"/>
+                                    <w:rPr>
+                                      <w:color w:val="000000" w:themeColor="text1"/>
+                                    </w:rPr>
+                                  </w:pPr>
+                                  <w:proofErr w:type="spellStart"/>
+                                  <w:r>
+                                    <w:rPr>
+                                      <w:color w:val="000000" w:themeColor="text1"/>
+                                    </w:rPr>
+                                    <w:t>R</w:t>
+                                  </w:r>
+                                  <w:r>
+                                    <w:rPr>
+                                      <w:color w:val="000000" w:themeColor="text1"/>
+                                    </w:rPr>
+                                    <w:t>equirements</w:t>
+                                  </w:r>
+                                  <w:proofErr w:type="spellEnd"/>
+                                </w:p>
+                              </w:txbxContent>
+                            </wps:txbx>
+                            <wps:bodyPr rot="0" spcFirstLastPara="0" vertOverflow="overflow" horzOverflow="overflow" vert="horz" wrap="square" lIns="91440" tIns="45720" rIns="91440" bIns="45720" numCol="1" spcCol="0" rtlCol="0" fromWordArt="0" anchor="ctr" anchorCtr="0" forceAA="0" compatLnSpc="1">
+                              <a:prstTxWarp prst="textNoShape">
+                                <a:avLst/>
+                              </a:prstTxWarp>
+                              <a:noAutofit/>
+                            </wps:bodyPr>
+                          </wps:wsp>
+                        </a:graphicData>
+                      </a:graphic>
+                    </wp:inline>
+                  </w:drawing>
+                </mc:Choice>
+                <mc:Fallback>
+                  <w:pict>
+                    <v:roundrect w14:anchorId="6B1E88DA" id="Rechteck: abgerundete Ecken 59" o:spid="_x0000_s1062" style="width:95.25pt;height:23.25pt;visibility:visible;mso-wrap-style:square;mso-left-percent:-10001;mso-top-percent:-10001;mso-position-horizontal:absolute;mso-position-horizontal-relative:char;mso-position-vertical:absolute;mso-position-vertical-relative:line;mso-left-percent:-10001;mso-top-percent:-10001;v-text-anchor:middle" arcsize="10923f" o:gfxdata="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" fillcolor="#f4b083 [1941]" strokecolor="#1f3763 [1604]" strokeweight="1pt">
+                      <v:stroke joinstyle="miter"/>
+                      <v:textbox>
+                        <w:txbxContent>
+                          <w:p>
+                            <w:pPr>
+                              <w:jc w:val="center"/>
+                              <w:rPr>
+                                <w:color w:val="000000" w:themeColor="text1"/>
+                              </w:rPr>
+                            </w:pPr>
+                            <w:proofErr w:type="spellStart"/>
+                            <w:r>
+                              <w:rPr>
+                                <w:color w:val="000000" w:themeColor="text1"/>
+                              </w:rPr>
+                              <w:t>R</w:t>
+                            </w:r>
+                            <w:r>
+                              <w:rPr>
+                                <w:color w:val="000000" w:themeColor="text1"/>
+                              </w:rPr>
+                              <w:t>equirements</w:t>
+                            </w:r>
+                            <w:proofErr w:type="spellEnd"/>
+                          </w:p>
+                        </w:txbxContent>
+                      </v:textbox>
+                      <w10:anchorlock/>
+                    </v:roundrect>
+                  </w:pict>
+                </mc:Fallback>
+              </mc:AlternateContent>
+            </w:r>
+          </w:p>
+          <w:p>
+            <w:pPr>
+              <w:jc w:val="center"/>
+              <w:cnfStyle w:val="000000100000" w:firstRow="0" w:lastRow="0" w:firstColumn="0" w:lastColumn="0" w:oddVBand="0" w:evenVBand="0" w:oddHBand="1" w:evenHBand="0" w:firstRowFirstColumn="0" w:firstRowLastColumn="0" w:lastRowFirstColumn="0" w:lastRowLastColumn="0"/>
+            </w:pPr>
+            <w:r>
+              <w:t>Projektstrukturplan</w:t>
+            </w:r>
           </w:p>
         </w:tc>
         <w:tc>
           <w:tcPr>
-            <w:tcW w:w="2181" w:type="dxa"/>
+            <w:tcW w:w="2466" w:type="dxa"/>
           </w:tcPr>
           <w:p>
             <w:pPr>
@@ -3095,35 +5009,513 @@
         <w:tc>
           <w:tcPr>
             <w:cnfStyle w:val="001000000000" w:firstRow="0" w:lastRow="0" w:firstColumn="1" w:lastColumn="0" w:oddVBand="0" w:evenVBand="0" w:oddHBand="0" w:evenHBand="0" w:firstRowFirstColumn="0" w:firstRowLastColumn="0" w:lastRowFirstColumn="0" w:lastRowLastColumn="0"/>
-            <w:tcW w:w="1271" w:type="dxa"/>
+            <w:tcW w:w="1265" w:type="dxa"/>
           </w:tcPr>
-          <w:p/>
+          <w:p>
+            <w:r>
+              <w:t>13.05.2021</w:t>
+            </w:r>
+          </w:p>
         </w:tc>
         <w:tc>
           <w:tcPr>
-            <w:tcW w:w="2552" w:type="dxa"/>
+            <w:tcW w:w="2501" w:type="dxa"/>
           </w:tcPr>
           <w:p>
             <w:pPr>
               <w:jc w:val="center"/>
               <w:cnfStyle w:val="000000000000" w:firstRow="0" w:lastRow="0" w:firstColumn="0" w:lastColumn="0" w:oddVBand="0" w:evenVBand="0" w:oddHBand="0" w:evenHBand="0" w:firstRowFirstColumn="0" w:firstRowLastColumn="0" w:lastRowFirstColumn="0" w:lastRowLastColumn="0"/>
             </w:pPr>
+            <w:r>
+              <w:rPr>
+                <w:noProof/>
+              </w:rPr>
+              <mc:AlternateContent>
+                <mc:Choice Requires="wps">
+                  <w:drawing>
+                    <wp:inline distT="0" distB="0" distL="0" distR="0" wp14:anchorId="10AED3FA" wp14:editId="1E06CC6E">
+                      <wp:extent cx="1209675" cy="304800"/>
+                      <wp:effectExtent l="0" t="0" r="28575" b="19050"/>
+                      <wp:docPr id="39" name="Rechteck: abgerundete Ecken 39"/>
+                      <wp:cNvGraphicFramePr/>
+                      <a:graphic xmlns:a="http://schemas.openxmlformats.org/drawingml/2006/main">
+                        <a:graphicData uri="http://schemas.microsoft.com/office/word/2010/wordprocessingShape">
+                          <wps:wsp>
+                            <wps:cNvSpPr/>
+                            <wps:spPr>
+                              <a:xfrm>
+                                <a:off x="0" y="0"/>
+                                <a:ext cx="1209675" cy="304800"/>
+                              </a:xfrm>
+                              <a:prstGeom prst="roundRect">
+                                <a:avLst/>
+                              </a:prstGeom>
+                              <a:solidFill>
+                                <a:schemeClr val="accent4">
+                                  <a:lumMod val="60000"/>
+                                  <a:lumOff val="40000"/>
+                                </a:schemeClr>
+                              </a:solidFill>
+                            </wps:spPr>
+                            <wps:style>
+                              <a:lnRef idx="2">
+                                <a:schemeClr val="accent1">
+                                  <a:shade val="50000"/>
+                                </a:schemeClr>
+                              </a:lnRef>
+                              <a:fillRef idx="1">
+                                <a:schemeClr val="accent1"/>
+                              </a:fillRef>
+                              <a:effectRef idx="0">
+                                <a:schemeClr val="accent1"/>
+                              </a:effectRef>
+                              <a:fontRef idx="minor">
+                                <a:schemeClr val="lt1"/>
+                              </a:fontRef>
+                            </wps:style>
+                            <wps:txbx>
+                              <w:txbxContent>
+                                <w:p>
+                                  <w:pPr>
+                                    <w:jc w:val="center"/>
+                                    <w:rPr>
+                                      <w:color w:val="000000" w:themeColor="text1"/>
+                                    </w:rPr>
+                                  </w:pPr>
+                                  <w:r>
+                                    <w:rPr>
+                                      <w:color w:val="000000" w:themeColor="text1"/>
+                                    </w:rPr>
+                                    <w:t>Architektur</w:t>
+                                  </w:r>
+                                </w:p>
+                              </w:txbxContent>
+                            </wps:txbx>
+                            <wps:bodyPr rot="0" spcFirstLastPara="0" vertOverflow="overflow" horzOverflow="overflow" vert="horz" wrap="square" lIns="91440" tIns="45720" rIns="91440" bIns="45720" numCol="1" spcCol="0" rtlCol="0" fromWordArt="0" anchor="ctr" anchorCtr="0" forceAA="0" compatLnSpc="1">
+                              <a:prstTxWarp prst="textNoShape">
+                                <a:avLst/>
+                              </a:prstTxWarp>
+                              <a:noAutofit/>
+                            </wps:bodyPr>
+                          </wps:wsp>
+                        </a:graphicData>
+                      </a:graphic>
+                    </wp:inline>
+                  </w:drawing>
+                </mc:Choice>
+                <mc:Fallback>
+                  <w:pict>
+                    <v:roundrect w14:anchorId="10AED3FA" id="Rechteck: abgerundete Ecken 39" o:spid="_x0000_s1063" style="width:95.25pt;height:24pt;visibility:visible;mso-wrap-style:square;mso-left-percent:-10001;mso-top-percent:-10001;mso-position-horizontal:absolute;mso-position-horizontal-relative:char;mso-position-vertical:absolute;mso-position-vertical-relative:line;mso-left-percent:-10001;mso-top-percent:-10001;v-text-anchor:middle" arcsize="10923f" o:gfxdata="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" fillcolor="#ffd966 [1943]" strokecolor="#1f3763 [1604]" strokeweight="1pt">
+                      <v:stroke joinstyle="miter"/>
+                      <v:textbox>
+                        <w:txbxContent>
+                          <w:p>
+                            <w:pPr>
+                              <w:jc w:val="center"/>
+                              <w:rPr>
+                                <w:color w:val="000000" w:themeColor="text1"/>
+                              </w:rPr>
+                            </w:pPr>
+                            <w:r>
+                              <w:rPr>
+                                <w:color w:val="000000" w:themeColor="text1"/>
+                              </w:rPr>
+                              <w:t>Architektur</w:t>
+                            </w:r>
+                          </w:p>
+                        </w:txbxContent>
+                      </v:textbox>
+                      <w10:anchorlock/>
+                    </v:roundrect>
+                  </w:pict>
+                </mc:Fallback>
+              </mc:AlternateContent>
+            </w:r>
+          </w:p>
+          <w:p>
+            <w:pPr>
+              <w:jc w:val="center"/>
+              <w:cnfStyle w:val="000000000000" w:firstRow="0" w:lastRow="0" w:firstColumn="0" w:lastColumn="0" w:oddVBand="0" w:evenVBand="0" w:oddHBand="0" w:evenHBand="0" w:firstRowFirstColumn="0" w:firstRowLastColumn="0" w:lastRowFirstColumn="0" w:lastRowLastColumn="0"/>
+            </w:pPr>
+            <w:r>
+              <w:rPr>
+                <w:noProof/>
+              </w:rPr>
+              <mc:AlternateContent>
+                <mc:Choice Requires="wps">
+                  <w:drawing>
+                    <wp:inline distT="0" distB="0" distL="0" distR="0" wp14:anchorId="05DD4AB1" wp14:editId="15871AA8">
+                      <wp:extent cx="1209675" cy="304800"/>
+                      <wp:effectExtent l="0" t="0" r="28575" b="19050"/>
+                      <wp:docPr id="53" name="Rechteck: abgerundete Ecken 53"/>
+                      <wp:cNvGraphicFramePr/>
+                      <a:graphic xmlns:a="http://schemas.openxmlformats.org/drawingml/2006/main">
+                        <a:graphicData uri="http://schemas.microsoft.com/office/word/2010/wordprocessingShape">
+                          <wps:wsp>
+                            <wps:cNvSpPr/>
+                            <wps:spPr>
+                              <a:xfrm>
+                                <a:off x="0" y="0"/>
+                                <a:ext cx="1209675" cy="304800"/>
+                              </a:xfrm>
+                              <a:prstGeom prst="roundRect">
+                                <a:avLst/>
+                              </a:prstGeom>
+                              <a:solidFill>
+                                <a:schemeClr val="accent6">
+                                  <a:lumMod val="60000"/>
+                                  <a:lumOff val="40000"/>
+                                </a:schemeClr>
+                              </a:solidFill>
+                            </wps:spPr>
+                            <wps:style>
+                              <a:lnRef idx="2">
+                                <a:schemeClr val="accent1">
+                                  <a:shade val="50000"/>
+                                </a:schemeClr>
+                              </a:lnRef>
+                              <a:fillRef idx="1">
+                                <a:schemeClr val="accent1"/>
+                              </a:fillRef>
+                              <a:effectRef idx="0">
+                                <a:schemeClr val="accent1"/>
+                              </a:effectRef>
+                              <a:fontRef idx="minor">
+                                <a:schemeClr val="lt1"/>
+                              </a:fontRef>
+                            </wps:style>
+                            <wps:txbx>
+                              <w:txbxContent>
+                                <w:p>
+                                  <w:pPr>
+                                    <w:jc w:val="center"/>
+                                    <w:rPr>
+                                      <w:color w:val="000000" w:themeColor="text1"/>
+                                    </w:rPr>
+                                  </w:pPr>
+                                  <w:r>
+                                    <w:rPr>
+                                      <w:color w:val="000000" w:themeColor="text1"/>
+                                    </w:rPr>
+                                    <w:t>REST API</w:t>
+                                  </w:r>
+                                </w:p>
+                              </w:txbxContent>
+                            </wps:txbx>
+                            <wps:bodyPr rot="0" spcFirstLastPara="0" vertOverflow="overflow" horzOverflow="overflow" vert="horz" wrap="square" lIns="91440" tIns="45720" rIns="91440" bIns="45720" numCol="1" spcCol="0" rtlCol="0" fromWordArt="0" anchor="ctr" anchorCtr="0" forceAA="0" compatLnSpc="1">
+                              <a:prstTxWarp prst="textNoShape">
+                                <a:avLst/>
+                              </a:prstTxWarp>
+                              <a:noAutofit/>
+                            </wps:bodyPr>
+                          </wps:wsp>
+                        </a:graphicData>
+                      </a:graphic>
+                    </wp:inline>
+                  </w:drawing>
+                </mc:Choice>
+                <mc:Fallback>
+                  <w:pict>
+                    <v:roundrect w14:anchorId="05DD4AB1" id="Rechteck: abgerundete Ecken 53" o:spid="_x0000_s1064" style="width:95.25pt;height:24pt;visibility:visible;mso-wrap-style:square;mso-left-percent:-10001;mso-top-percent:-10001;mso-position-horizontal:absolute;mso-position-horizontal-relative:char;mso-position-vertical:absolute;mso-position-vertical-relative:line;mso-left-percent:-10001;mso-top-percent:-10001;v-text-anchor:middle" arcsize="10923f" o:gfxdata="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" fillcolor="#a8d08d [1945]" strokecolor="#1f3763 [1604]" strokeweight="1pt">
+                      <v:stroke joinstyle="miter"/>
+                      <v:textbox>
+                        <w:txbxContent>
+                          <w:p>
+                            <w:pPr>
+                              <w:jc w:val="center"/>
+                              <w:rPr>
+                                <w:color w:val="000000" w:themeColor="text1"/>
+                              </w:rPr>
+                            </w:pPr>
+                            <w:r>
+                              <w:rPr>
+                                <w:color w:val="000000" w:themeColor="text1"/>
+                              </w:rPr>
+                              <w:t>REST API</w:t>
+                            </w:r>
+                          </w:p>
+                        </w:txbxContent>
+                      </v:textbox>
+                      <w10:anchorlock/>
+                    </v:roundrect>
+                  </w:pict>
+                </mc:Fallback>
+              </mc:AlternateContent>
+            </w:r>
+          </w:p>
+          <w:p>
+            <w:pPr>
+              <w:jc w:val="center"/>
+              <w:cnfStyle w:val="000000000000" w:firstRow="0" w:lastRow="0" w:firstColumn="0" w:lastColumn="0" w:oddVBand="0" w:evenVBand="0" w:oddHBand="0" w:evenHBand="0" w:firstRowFirstColumn="0" w:firstRowLastColumn="0" w:lastRowFirstColumn="0" w:lastRowLastColumn="0"/>
+            </w:pPr>
+            <w:r>
+              <w:t>Implement</w:t>
+            </w:r>
+            <w:r>
+              <w:t>ierung</w:t>
+            </w:r>
           </w:p>
         </w:tc>
         <w:tc>
           <w:tcPr>
-            <w:tcW w:w="2885" w:type="dxa"/>
+            <w:tcW w:w="2830" w:type="dxa"/>
           </w:tcPr>
           <w:p>
             <w:pPr>
               <w:jc w:val="center"/>
               <w:cnfStyle w:val="000000000000" w:firstRow="0" w:lastRow="0" w:firstColumn="0" w:lastColumn="0" w:oddVBand="0" w:evenVBand="0" w:oddHBand="0" w:evenHBand="0" w:firstRowFirstColumn="0" w:firstRowLastColumn="0" w:lastRowFirstColumn="0" w:lastRowLastColumn="0"/>
             </w:pPr>
+            <w:r>
+              <w:rPr>
+                <w:noProof/>
+              </w:rPr>
+              <mc:AlternateContent>
+                <mc:Choice Requires="wps">
+                  <w:drawing>
+                    <wp:inline distT="0" distB="0" distL="0" distR="0" wp14:anchorId="5BFD336C" wp14:editId="1BAA9206">
+                      <wp:extent cx="1400175" cy="304800"/>
+                      <wp:effectExtent l="0" t="0" r="28575" b="19050"/>
+                      <wp:docPr id="64" name="Rechteck: abgerundete Ecken 64"/>
+                      <wp:cNvGraphicFramePr/>
+                      <a:graphic xmlns:a="http://schemas.openxmlformats.org/drawingml/2006/main">
+                        <a:graphicData uri="http://schemas.microsoft.com/office/word/2010/wordprocessingShape">
+                          <wps:wsp>
+                            <wps:cNvSpPr/>
+                            <wps:spPr>
+                              <a:xfrm>
+                                <a:off x="0" y="0"/>
+                                <a:ext cx="1400175" cy="304800"/>
+                              </a:xfrm>
+                              <a:prstGeom prst="roundRect">
+                                <a:avLst/>
+                              </a:prstGeom>
+                              <a:solidFill>
+                                <a:schemeClr val="accent2">
+                                  <a:lumMod val="20000"/>
+                                  <a:lumOff val="80000"/>
+                                </a:schemeClr>
+                              </a:solidFill>
+                            </wps:spPr>
+                            <wps:style>
+                              <a:lnRef idx="2">
+                                <a:schemeClr val="accent1">
+                                  <a:shade val="50000"/>
+                                </a:schemeClr>
+                              </a:lnRef>
+                              <a:fillRef idx="1">
+                                <a:schemeClr val="accent1"/>
+                              </a:fillRef>
+                              <a:effectRef idx="0">
+                                <a:schemeClr val="accent1"/>
+                              </a:effectRef>
+                              <a:fontRef idx="minor">
+                                <a:schemeClr val="lt1"/>
+                              </a:fontRef>
+                            </wps:style>
+                            <wps:txbx>
+                              <w:txbxContent>
+                                <w:p>
+                                  <w:pPr>
+                                    <w:jc w:val="center"/>
+                                    <w:rPr>
+                                      <w:color w:val="000000" w:themeColor="text1"/>
+                                    </w:rPr>
+                                  </w:pPr>
+                                  <w:r>
+                                    <w:rPr>
+                                      <w:color w:val="000000" w:themeColor="text1"/>
+                                    </w:rPr>
+                                    <w:t>Projektmanagement</w:t>
+                                  </w:r>
+                                </w:p>
+                              </w:txbxContent>
+                            </wps:txbx>
+                            <wps:bodyPr rot="0" spcFirstLastPara="0" vertOverflow="overflow" horzOverflow="overflow" vert="horz" wrap="square" lIns="91440" tIns="45720" rIns="91440" bIns="45720" numCol="1" spcCol="0" rtlCol="0" fromWordArt="0" anchor="ctr" anchorCtr="0" forceAA="0" compatLnSpc="1">
+                              <a:prstTxWarp prst="textNoShape">
+                                <a:avLst/>
+                              </a:prstTxWarp>
+                              <a:noAutofit/>
+                            </wps:bodyPr>
+                          </wps:wsp>
+                        </a:graphicData>
+                      </a:graphic>
+                    </wp:inline>
+                  </w:drawing>
+                </mc:Choice>
+                <mc:Fallback>
+                  <w:pict>
+                    <v:roundrect w14:anchorId="5BFD336C" id="Rechteck: abgerundete Ecken 64" o:spid="_x0000_s1065" style="width:110.25pt;height:24pt;visibility:visible;mso-wrap-style:square;mso-left-percent:-10001;mso-top-percent:-10001;mso-position-horizontal:absolute;mso-position-horizontal-relative:char;mso-position-vertical:absolute;mso-position-vertical-relative:line;mso-left-percent:-10001;mso-top-percent:-10001;v-text-anchor:middle" arcsize="10923f" o:gfxdata="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" fillcolor="#fbe4d5 [661]" strokecolor="#1f3763 [1604]" strokeweight="1pt">
+                      <v:stroke joinstyle="miter"/>
+                      <v:textbox>
+                        <w:txbxContent>
+                          <w:p>
+                            <w:pPr>
+                              <w:jc w:val="center"/>
+                              <w:rPr>
+                                <w:color w:val="000000" w:themeColor="text1"/>
+                              </w:rPr>
+                            </w:pPr>
+                            <w:r>
+                              <w:rPr>
+                                <w:color w:val="000000" w:themeColor="text1"/>
+                              </w:rPr>
+                              <w:t>Projektmanagement</w:t>
+                            </w:r>
+                          </w:p>
+                        </w:txbxContent>
+                      </v:textbox>
+                      <w10:anchorlock/>
+                    </v:roundrect>
+                  </w:pict>
+                </mc:Fallback>
+              </mc:AlternateContent>
+            </w:r>
+          </w:p>
+          <w:p>
+            <w:pPr>
+              <w:jc w:val="center"/>
+              <w:cnfStyle w:val="000000000000" w:firstRow="0" w:lastRow="0" w:firstColumn="0" w:lastColumn="0" w:oddVBand="0" w:evenVBand="0" w:oddHBand="0" w:evenHBand="0" w:firstRowFirstColumn="0" w:firstRowLastColumn="0" w:lastRowFirstColumn="0" w:lastRowLastColumn="0"/>
+            </w:pPr>
+            <w:r>
+              <w:rPr>
+                <w:noProof/>
+              </w:rPr>
+              <mc:AlternateContent>
+                <mc:Choice Requires="wps">
+                  <w:drawing>
+                    <wp:inline distT="0" distB="0" distL="0" distR="0" wp14:anchorId="79B0B735" wp14:editId="0B7173F4">
+                      <wp:extent cx="1209675" cy="295275"/>
+                      <wp:effectExtent l="0" t="0" r="28575" b="28575"/>
+                      <wp:docPr id="65" name="Rechteck: abgerundete Ecken 65"/>
+                      <wp:cNvGraphicFramePr/>
+                      <a:graphic xmlns:a="http://schemas.openxmlformats.org/drawingml/2006/main">
+                        <a:graphicData uri="http://schemas.microsoft.com/office/word/2010/wordprocessingShape">
+                          <wps:wsp>
+                            <wps:cNvSpPr/>
+                            <wps:spPr>
+                              <a:xfrm>
+                                <a:off x="0" y="0"/>
+                                <a:ext cx="1209675" cy="295275"/>
+                              </a:xfrm>
+                              <a:prstGeom prst="roundRect">
+                                <a:avLst/>
+                              </a:prstGeom>
+                              <a:solidFill>
+                                <a:schemeClr val="accent2">
+                                  <a:lumMod val="60000"/>
+                                  <a:lumOff val="40000"/>
+                                </a:schemeClr>
+                              </a:solidFill>
+                            </wps:spPr>
+                            <wps:style>
+                              <a:lnRef idx="2">
+                                <a:schemeClr val="accent1">
+                                  <a:shade val="50000"/>
+                                </a:schemeClr>
+                              </a:lnRef>
+                              <a:fillRef idx="1">
+                                <a:schemeClr val="accent1"/>
+                              </a:fillRef>
+                              <a:effectRef idx="0">
+                                <a:schemeClr val="accent1"/>
+                              </a:effectRef>
+                              <a:fontRef idx="minor">
+                                <a:schemeClr val="lt1"/>
+                              </a:fontRef>
+                            </wps:style>
+                            <wps:txbx>
+                              <w:txbxContent>
+                                <w:p>
+                                  <w:pPr>
+                                    <w:jc w:val="center"/>
+                                    <w:rPr>
+                                      <w:color w:val="000000" w:themeColor="text1"/>
+                                    </w:rPr>
+                                  </w:pPr>
+                                  <w:proofErr w:type="spellStart"/>
+                                  <w:r>
+                                    <w:rPr>
+                                      <w:color w:val="000000" w:themeColor="text1"/>
+                                    </w:rPr>
+                                    <w:t>R</w:t>
+                                  </w:r>
+                                  <w:r>
+                                    <w:rPr>
+                                      <w:color w:val="000000" w:themeColor="text1"/>
+                                    </w:rPr>
+                                    <w:t>equirements</w:t>
+                                  </w:r>
+                                  <w:proofErr w:type="spellEnd"/>
+                                </w:p>
+                              </w:txbxContent>
+                            </wps:txbx>
+                            <wps:bodyPr rot="0" spcFirstLastPara="0" vertOverflow="overflow" horzOverflow="overflow" vert="horz" wrap="square" lIns="91440" tIns="45720" rIns="91440" bIns="45720" numCol="1" spcCol="0" rtlCol="0" fromWordArt="0" anchor="ctr" anchorCtr="0" forceAA="0" compatLnSpc="1">
+                              <a:prstTxWarp prst="textNoShape">
+                                <a:avLst/>
+                              </a:prstTxWarp>
+                              <a:noAutofit/>
+                            </wps:bodyPr>
+                          </wps:wsp>
+                        </a:graphicData>
+                      </a:graphic>
+                    </wp:inline>
+                  </w:drawing>
+                </mc:Choice>
+                <mc:Fallback>
+                  <w:pict>
+                    <v:roundrect w14:anchorId="79B0B735" id="Rechteck: abgerundete Ecken 65" o:spid="_x0000_s1066" style="width:95.25pt;height:23.25pt;visibility:visible;mso-wrap-style:square;mso-left-percent:-10001;mso-top-percent:-10001;mso-position-horizontal:absolute;mso-position-horizontal-relative:char;mso-position-vertical:absolute;mso-position-vertical-relative:line;mso-left-percent:-10001;mso-top-percent:-10001;v-text-anchor:middle" arcsize="10923f" o:gfxdata="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" fillcolor="#f4b083 [1941]" strokecolor="#1f3763 [1604]" strokeweight="1pt">
+                      <v:stroke joinstyle="miter"/>
+                      <v:textbox>
+                        <w:txbxContent>
+                          <w:p>
+                            <w:pPr>
+                              <w:jc w:val="center"/>
+                              <w:rPr>
+                                <w:color w:val="000000" w:themeColor="text1"/>
+                              </w:rPr>
+                            </w:pPr>
+                            <w:proofErr w:type="spellStart"/>
+                            <w:r>
+                              <w:rPr>
+                                <w:color w:val="000000" w:themeColor="text1"/>
+                              </w:rPr>
+                              <w:t>R</w:t>
+                            </w:r>
+                            <w:r>
+                              <w:rPr>
+                                <w:color w:val="000000" w:themeColor="text1"/>
+                              </w:rPr>
+                              <w:t>equirements</w:t>
+                            </w:r>
+                            <w:proofErr w:type="spellEnd"/>
+                          </w:p>
+                        </w:txbxContent>
+                      </v:textbox>
+                      <w10:anchorlock/>
+                    </v:roundrect>
+                  </w:pict>
+                </mc:Fallback>
+              </mc:AlternateContent>
+            </w:r>
+          </w:p>
+          <w:p>
+            <w:pPr>
+              <w:jc w:val="center"/>
+              <w:cnfStyle w:val="000000000000" w:firstRow="0" w:lastRow="0" w:firstColumn="0" w:lastColumn="0" w:oddVBand="0" w:evenVBand="0" w:oddHBand="0" w:evenHBand="0" w:firstRowFirstColumn="0" w:firstRowLastColumn="0" w:lastRowFirstColumn="0" w:lastRowLastColumn="0"/>
+            </w:pPr>
+            <w:r>
+              <w:t>Projektstruk</w:t>
+            </w:r>
+            <w:bookmarkStart w:id="0" w:name="_GoBack"/>
+            <w:bookmarkEnd w:id="0"/>
+            <w:r>
+              <w:t>turplan</w:t>
+            </w:r>
           </w:p>
         </w:tc>
         <w:tc>
           <w:tcPr>
-            <w:tcW w:w="2181" w:type="dxa"/>
+            <w:tcW w:w="2466" w:type="dxa"/>
           </w:tcPr>
           <w:p>
             <w:pPr>
@@ -3139,6 +5531,7 @@
         <w:pStyle w:val="berschrift1"/>
       </w:pPr>
       <w:r>
+        <w:lastRenderedPageBreak/>
         <w:t>Konstruktionsphase</w:t>
       </w:r>
     </w:p>
@@ -3181,8 +5574,13 @@
               <w:cnfStyle w:val="100000000000" w:firstRow="1" w:lastRow="0" w:firstColumn="0" w:lastColumn="0" w:oddVBand="0" w:evenVBand="0" w:oddHBand="0" w:evenHBand="0" w:firstRowFirstColumn="0" w:firstRowLastColumn="0" w:lastRowFirstColumn="0" w:lastRowLastColumn="0"/>
             </w:pPr>
             <w:r>
-              <w:t>Steven Pleyer</w:t>
-            </w:r>
+              <w:t xml:space="preserve">Steven </w:t>
+            </w:r>
+            <w:proofErr w:type="spellStart"/>
+            <w:r>
+              <w:t>Pleyer</w:t>
+            </w:r>
+            <w:proofErr w:type="spellEnd"/>
           </w:p>
         </w:tc>
         <w:tc>
@@ -3448,8 +5846,13 @@
               <w:cnfStyle w:val="100000000000" w:firstRow="1" w:lastRow="0" w:firstColumn="0" w:lastColumn="0" w:oddVBand="0" w:evenVBand="0" w:oddHBand="0" w:evenHBand="0" w:firstRowFirstColumn="0" w:firstRowLastColumn="0" w:lastRowFirstColumn="0" w:lastRowLastColumn="0"/>
             </w:pPr>
             <w:r>
-              <w:t>Steven Pleyer</w:t>
-            </w:r>
+              <w:t xml:space="preserve">Steven </w:t>
+            </w:r>
+            <w:proofErr w:type="spellStart"/>
+            <w:r>
+              <w:t>Pleyer</w:t>
+            </w:r>
+            <w:proofErr w:type="spellEnd"/>
           </w:p>
         </w:tc>
         <w:tc>
@@ -4197,6 +6600,7 @@
                                 <w:color w:val="000000" w:themeColor="text1"/>
                               </w:rPr>
                             </w:pPr>
+                            <w:proofErr w:type="spellStart"/>
                             <w:r>
                               <w:rPr>
                                 <w:color w:val="000000" w:themeColor="text1"/>
@@ -4209,6 +6613,7 @@
                               </w:rPr>
                               <w:t>equirements</w:t>
                             </w:r>
+                            <w:proofErr w:type="spellEnd"/>
                           </w:p>
                         </w:txbxContent>
                       </wps:txbx>

</xml_diff>